<commit_message>
Update Compreenda o processo de pesquisa de UX.docx
</commit_message>
<xml_diff>
--- a/Tema 4 - Conduzir pesquisas de UX e testar os primeiros conceitos/Semana 1/Compreenda o processo de pesquisa de UX.docx
+++ b/Tema 4 - Conduzir pesquisas de UX e testar os primeiros conceitos/Semana 1/Compreenda o processo de pesquisa de UX.docx
@@ -1,6 +1,6 @@
 
 <file path=word/document.xml><?xml version="1.0" encoding="utf-8"?>
-<w:document xmlns:wpc="http://schemas.microsoft.com/office/word/2010/wordprocessingCanvas" xmlns:cx="http://schemas.microsoft.com/office/drawing/2014/chartex" xmlns:cx1="http://schemas.microsoft.com/office/drawing/2015/9/8/chartex" xmlns:cx2="http://schemas.microsoft.com/office/drawing/2015/10/21/chartex" xmlns:cx3="http://schemas.microsoft.com/office/drawing/2016/5/9/chartex" xmlns:cx4="http://schemas.microsoft.com/office/drawing/2016/5/10/chartex" xmlns:cx5="http://schemas.microsoft.com/office/drawing/2016/5/11/chartex" xmlns:cx6="http://schemas.microsoft.com/office/drawing/2016/5/12/chartex" xmlns:cx7="http://schemas.microsoft.com/office/drawing/2016/5/13/chartex" xmlns:cx8="http://schemas.microsoft.com/office/drawing/2016/5/14/chartex" xmlns:mc="http://schemas.openxmlformats.org/markup-compatibility/2006" xmlns:aink="http://schemas.microsoft.com/office/drawing/2016/ink" xmlns:am3d="http://schemas.microsoft.com/office/drawing/2017/model3d" xmlns:o="urn:schemas-microsoft-com:office:office" xmlns:oel="http://schemas.microsoft.com/office/2019/extlst" xmlns:r="http://schemas.openxmlformats.org/officeDocument/2006/relationships" xmlns:m="http://schemas.openxmlformats.org/officeDocument/2006/math" xmlns:v="urn:schemas-microsoft-com:vml" xmlns:wp14="http://schemas.microsoft.com/office/word/2010/wordprocessingDrawing" xmlns:wp="http://schemas.openxmlformats.org/drawingml/2006/wordprocessingDrawing" xmlns:w10="urn:schemas-microsoft-com:office:word" xmlns:w="http://schemas.openxmlformats.org/wordprocessingml/2006/main" xmlns:w14="http://schemas.microsoft.com/office/word/2010/wordml" xmlns:w15="http://schemas.microsoft.com/office/word/2012/wordml" xmlns:w16cex="http://schemas.microsoft.com/office/word/2018/wordml/cex" xmlns:w16cid="http://schemas.microsoft.com/office/word/2016/wordml/cid" xmlns:w16="http://schemas.microsoft.com/office/word/2018/wordml" xmlns:w16sdtdh="http://schemas.microsoft.com/office/word/2020/wordml/sdtdatahash" xmlns:w16se="http://schemas.microsoft.com/office/word/2015/wordml/symex" xmlns:wpg="http://schemas.microsoft.com/office/word/2010/wordprocessingGroup" xmlns:wpi="http://schemas.microsoft.com/office/word/2010/wordprocessingInk" xmlns:wne="http://schemas.microsoft.com/office/word/2006/wordml" xmlns:wps="http://schemas.microsoft.com/office/word/2010/wordprocessingShape" mc:Ignorable="w14 w15 w16se w16cid w16 w16cex w16sdtdh wp14">
+<w:document xmlns:wpc="http://schemas.microsoft.com/office/word/2010/wordprocessingCanvas" xmlns:cx="http://schemas.microsoft.com/office/drawing/2014/chartex" xmlns:cx1="http://schemas.microsoft.com/office/drawing/2015/9/8/chartex" xmlns:mc="http://schemas.openxmlformats.org/markup-compatibility/2006" xmlns:o="urn:schemas-microsoft-com:office:office" xmlns:r="http://schemas.openxmlformats.org/officeDocument/2006/relationships" xmlns:m="http://schemas.openxmlformats.org/officeDocument/2006/math" xmlns:v="urn:schemas-microsoft-com:vml" xmlns:wp14="http://schemas.microsoft.com/office/word/2010/wordprocessingDrawing" xmlns:wp="http://schemas.openxmlformats.org/drawingml/2006/wordprocessingDrawing" xmlns:w10="urn:schemas-microsoft-com:office:word" xmlns:w="http://schemas.openxmlformats.org/wordprocessingml/2006/main" xmlns:w14="http://schemas.microsoft.com/office/word/2010/wordml" xmlns:w15="http://schemas.microsoft.com/office/word/2012/wordml" xmlns:w16se="http://schemas.microsoft.com/office/word/2015/wordml/symex" xmlns:wpg="http://schemas.microsoft.com/office/word/2010/wordprocessingGroup" xmlns:wpi="http://schemas.microsoft.com/office/word/2010/wordprocessingInk" xmlns:wne="http://schemas.microsoft.com/office/word/2006/wordml" xmlns:wps="http://schemas.microsoft.com/office/word/2010/wordprocessingShape" mc:Ignorable="w14 w15 w16se wp14">
   <w:body>
     <w:p>
       <w:pPr>
@@ -4623,6 +4623,7 @@
           <w:color w:val="1F1F1F"/>
           <w:sz w:val="21"/>
           <w:szCs w:val="21"/>
+          <w:lang w:eastAsia="pt-BR"/>
         </w:rPr>
         <w:drawing>
           <wp:inline distT="0" distB="0" distL="0" distR="0" wp14:anchorId="0511BF65" wp14:editId="706185DE">
@@ -4872,6 +4873,7 @@
           <w:color w:val="333333"/>
           <w:sz w:val="21"/>
           <w:szCs w:val="21"/>
+          <w:lang w:eastAsia="pt-BR"/>
         </w:rPr>
         <w:drawing>
           <wp:inline distT="0" distB="0" distL="0" distR="0" wp14:anchorId="069B44C2" wp14:editId="1EE2CBDC">
@@ -5391,7 +5393,27 @@
           <w:sz w:val="21"/>
           <w:szCs w:val="21"/>
         </w:rPr>
-        <w:t xml:space="preserve">Nesta atividade, você vai iniciar o plano de estudo de pesquisa de UX para testar o protótipo de baixa fidelidade que você criou para o app da </w:t>
+        <w:t xml:space="preserve">Nesta atividade, você vai iniciar o plano de estudo de pesquisa de UX para testar o protótipo de baixa fidelidade que você criou para o </w:t>
+      </w:r>
+      <w:proofErr w:type="spellStart"/>
+      <w:r>
+        <w:rPr>
+          <w:rFonts w:ascii="Arial" w:hAnsi="Arial" w:cs="Arial"/>
+          <w:color w:val="333333"/>
+          <w:sz w:val="21"/>
+          <w:szCs w:val="21"/>
+        </w:rPr>
+        <w:t>app</w:t>
+      </w:r>
+      <w:proofErr w:type="spellEnd"/>
+      <w:r>
+        <w:rPr>
+          <w:rFonts w:ascii="Arial" w:hAnsi="Arial" w:cs="Arial"/>
+          <w:color w:val="333333"/>
+          <w:sz w:val="21"/>
+          <w:szCs w:val="21"/>
+        </w:rPr>
+        <w:t xml:space="preserve"> da </w:t>
       </w:r>
       <w:proofErr w:type="spellStart"/>
       <w:r>
@@ -5623,6 +5645,7 @@
           <w:color w:val="333333"/>
           <w:sz w:val="21"/>
           <w:szCs w:val="21"/>
+          <w:lang w:eastAsia="pt-BR"/>
         </w:rPr>
         <w:drawing>
           <wp:inline distT="0" distB="0" distL="0" distR="0" wp14:anchorId="0DA9893E" wp14:editId="5DA85C1E">
@@ -6158,7 +6181,27 @@
           <w:sz w:val="21"/>
           <w:szCs w:val="21"/>
         </w:rPr>
-        <w:t xml:space="preserve">, empresa dog </w:t>
+        <w:t xml:space="preserve">, empresa </w:t>
+      </w:r>
+      <w:proofErr w:type="spellStart"/>
+      <w:r>
+        <w:rPr>
+          <w:rFonts w:ascii="Arial" w:hAnsi="Arial" w:cs="Arial"/>
+          <w:color w:val="333333"/>
+          <w:sz w:val="21"/>
+          <w:szCs w:val="21"/>
+        </w:rPr>
+        <w:t>dog</w:t>
+      </w:r>
+      <w:proofErr w:type="spellEnd"/>
+      <w:r>
+        <w:rPr>
+          <w:rFonts w:ascii="Arial" w:hAnsi="Arial" w:cs="Arial"/>
+          <w:color w:val="333333"/>
+          <w:sz w:val="21"/>
+          <w:szCs w:val="21"/>
+        </w:rPr>
+        <w:t xml:space="preserve"> </w:t>
       </w:r>
       <w:proofErr w:type="spellStart"/>
       <w:r>
@@ -6536,7 +6579,1581 @@
       </w:r>
     </w:p>
     <w:p/>
-    <w:p/>
+    <w:p>
+      <w:pPr>
+        <w:pStyle w:val="Ttulo1"/>
+        <w:shd w:val="clear" w:color="auto" w:fill="FFFFFF"/>
+        <w:spacing w:before="0"/>
+        <w:rPr>
+          <w:rFonts w:ascii="Arial" w:hAnsi="Arial" w:cs="Arial"/>
+          <w:color w:val="1F1F1F"/>
+        </w:rPr>
+      </w:pPr>
+      <w:r>
+        <w:rPr>
+          <w:rFonts w:ascii="Arial" w:hAnsi="Arial" w:cs="Arial"/>
+          <w:color w:val="1F1F1F"/>
+        </w:rPr>
+        <w:t>Exemplar de atividade: Comece a desenvolver um plano de pesquisa: histórico do projeto, objetivos e perguntas da pesquisa</w:t>
+      </w:r>
+    </w:p>
+    <w:p>
+      <w:pPr>
+        <w:pStyle w:val="NormalWeb"/>
+        <w:shd w:val="clear" w:color="auto" w:fill="FFFFFF"/>
+        <w:spacing w:before="0" w:beforeAutospacing="0"/>
+        <w:rPr>
+          <w:rFonts w:ascii="Arial" w:hAnsi="Arial" w:cs="Arial"/>
+          <w:color w:val="1F1F1F"/>
+          <w:sz w:val="21"/>
+          <w:szCs w:val="21"/>
+        </w:rPr>
+      </w:pPr>
+      <w:r>
+        <w:rPr>
+          <w:rFonts w:ascii="Arial" w:hAnsi="Arial" w:cs="Arial"/>
+          <w:color w:val="1F1F1F"/>
+          <w:sz w:val="21"/>
+          <w:szCs w:val="21"/>
+        </w:rPr>
+        <w:t>Com uma introdução e perguntas principais de pesquisa bem elaboradas, seu plano de estudo de pesquisa de UX vai servir como uma base forte para você construir o restante do plano. A introdução e as perguntas principais de pesquisa ajudam sua equipe de design a:</w:t>
+      </w:r>
+    </w:p>
+    <w:p>
+      <w:pPr>
+        <w:pStyle w:val="NormalWeb"/>
+        <w:numPr>
+          <w:ilvl w:val="0"/>
+          <w:numId w:val="35"/>
+        </w:numPr>
+        <w:shd w:val="clear" w:color="auto" w:fill="FFFFFF"/>
+        <w:spacing w:before="0" w:beforeAutospacing="0" w:after="0" w:afterAutospacing="0"/>
+        <w:ind w:left="0"/>
+        <w:rPr>
+          <w:rFonts w:ascii="Arial" w:hAnsi="Arial" w:cs="Arial"/>
+          <w:color w:val="1F1F1F"/>
+          <w:sz w:val="21"/>
+          <w:szCs w:val="21"/>
+        </w:rPr>
+      </w:pPr>
+      <w:r>
+        <w:rPr>
+          <w:rFonts w:ascii="Arial" w:hAnsi="Arial" w:cs="Arial"/>
+          <w:color w:val="1F1F1F"/>
+          <w:sz w:val="21"/>
+          <w:szCs w:val="21"/>
+        </w:rPr>
+        <w:t>Estabelecer objetivos de pesquisa</w:t>
+      </w:r>
+    </w:p>
+    <w:p>
+      <w:pPr>
+        <w:pStyle w:val="NormalWeb"/>
+        <w:numPr>
+          <w:ilvl w:val="0"/>
+          <w:numId w:val="35"/>
+        </w:numPr>
+        <w:shd w:val="clear" w:color="auto" w:fill="FFFFFF"/>
+        <w:spacing w:before="0" w:beforeAutospacing="0" w:after="0" w:afterAutospacing="0"/>
+        <w:ind w:left="0"/>
+        <w:rPr>
+          <w:rFonts w:ascii="Arial" w:hAnsi="Arial" w:cs="Arial"/>
+          <w:color w:val="1F1F1F"/>
+          <w:sz w:val="21"/>
+          <w:szCs w:val="21"/>
+        </w:rPr>
+      </w:pPr>
+      <w:r>
+        <w:rPr>
+          <w:rFonts w:ascii="Arial" w:hAnsi="Arial" w:cs="Arial"/>
+          <w:color w:val="1F1F1F"/>
+          <w:sz w:val="21"/>
+          <w:szCs w:val="21"/>
+        </w:rPr>
+        <w:t>Identificar quem é afetado pelo design</w:t>
+      </w:r>
+    </w:p>
+    <w:p>
+      <w:pPr>
+        <w:pStyle w:val="NormalWeb"/>
+        <w:numPr>
+          <w:ilvl w:val="0"/>
+          <w:numId w:val="35"/>
+        </w:numPr>
+        <w:shd w:val="clear" w:color="auto" w:fill="FFFFFF"/>
+        <w:spacing w:before="0" w:beforeAutospacing="0" w:after="0" w:afterAutospacing="0"/>
+        <w:ind w:left="0"/>
+        <w:rPr>
+          <w:rFonts w:ascii="Arial" w:hAnsi="Arial" w:cs="Arial"/>
+          <w:color w:val="1F1F1F"/>
+          <w:sz w:val="21"/>
+          <w:szCs w:val="21"/>
+        </w:rPr>
+      </w:pPr>
+      <w:r>
+        <w:rPr>
+          <w:rFonts w:ascii="Arial" w:hAnsi="Arial" w:cs="Arial"/>
+          <w:color w:val="1F1F1F"/>
+          <w:sz w:val="21"/>
+          <w:szCs w:val="21"/>
+        </w:rPr>
+        <w:t>Definir os resultados da pesquisa </w:t>
+      </w:r>
+    </w:p>
+    <w:p>
+      <w:pPr>
+        <w:pStyle w:val="NormalWeb"/>
+        <w:numPr>
+          <w:ilvl w:val="0"/>
+          <w:numId w:val="35"/>
+        </w:numPr>
+        <w:shd w:val="clear" w:color="auto" w:fill="FFFFFF"/>
+        <w:spacing w:before="0" w:beforeAutospacing="0" w:after="0" w:afterAutospacing="0"/>
+        <w:ind w:left="0"/>
+        <w:rPr>
+          <w:rFonts w:ascii="Arial" w:hAnsi="Arial" w:cs="Arial"/>
+          <w:color w:val="1F1F1F"/>
+          <w:sz w:val="21"/>
+          <w:szCs w:val="21"/>
+        </w:rPr>
+      </w:pPr>
+      <w:r>
+        <w:rPr>
+          <w:rFonts w:ascii="Arial" w:hAnsi="Arial" w:cs="Arial"/>
+          <w:color w:val="1F1F1F"/>
+          <w:sz w:val="21"/>
+          <w:szCs w:val="21"/>
+        </w:rPr>
+        <w:t>Garantir a qualidade dos dados de pesquisa</w:t>
+      </w:r>
+    </w:p>
+    <w:p>
+      <w:pPr>
+        <w:pStyle w:val="NormalWeb"/>
+        <w:shd w:val="clear" w:color="auto" w:fill="FFFFFF"/>
+        <w:spacing w:before="0" w:beforeAutospacing="0"/>
+        <w:rPr>
+          <w:rFonts w:ascii="Arial" w:hAnsi="Arial" w:cs="Arial"/>
+          <w:color w:val="1F1F1F"/>
+          <w:sz w:val="21"/>
+          <w:szCs w:val="21"/>
+        </w:rPr>
+      </w:pPr>
+      <w:r>
+        <w:rPr>
+          <w:rFonts w:ascii="Arial" w:hAnsi="Arial" w:cs="Arial"/>
+          <w:color w:val="1F1F1F"/>
+          <w:sz w:val="21"/>
+          <w:szCs w:val="21"/>
+        </w:rPr>
+        <w:t>Aqui temos um exemplar completo com uma explicação sobre por que ele atende às expectativas da atividade anterior. </w:t>
+      </w:r>
+    </w:p>
+    <w:p>
+      <w:pPr>
+        <w:pStyle w:val="NormalWeb"/>
+        <w:shd w:val="clear" w:color="auto" w:fill="FFFFFF"/>
+        <w:spacing w:before="0" w:beforeAutospacing="0"/>
+        <w:rPr>
+          <w:rFonts w:ascii="Arial" w:hAnsi="Arial" w:cs="Arial"/>
+          <w:color w:val="1F1F1F"/>
+          <w:sz w:val="21"/>
+          <w:szCs w:val="21"/>
+        </w:rPr>
+      </w:pPr>
+      <w:r>
+        <w:rPr>
+          <w:rStyle w:val="Forte"/>
+          <w:rFonts w:ascii="unset" w:hAnsi="unset" w:cs="Arial"/>
+          <w:color w:val="1F1F1F"/>
+          <w:sz w:val="21"/>
+          <w:szCs w:val="21"/>
+        </w:rPr>
+        <w:t>Exemplar</w:t>
+      </w:r>
+    </w:p>
+    <w:p>
+      <w:pPr>
+        <w:pStyle w:val="NormalWeb"/>
+        <w:shd w:val="clear" w:color="auto" w:fill="FFFFFF"/>
+        <w:spacing w:before="0" w:beforeAutospacing="0"/>
+        <w:rPr>
+          <w:rFonts w:ascii="Arial" w:hAnsi="Arial" w:cs="Arial"/>
+          <w:color w:val="1F1F1F"/>
+          <w:sz w:val="21"/>
+          <w:szCs w:val="21"/>
+        </w:rPr>
+      </w:pPr>
+      <w:r>
+        <w:rPr>
+          <w:rFonts w:ascii="Arial" w:hAnsi="Arial" w:cs="Arial"/>
+          <w:color w:val="1F1F1F"/>
+          <w:sz w:val="21"/>
+          <w:szCs w:val="21"/>
+        </w:rPr>
+        <w:t xml:space="preserve">Este exemplar foi criado usando o cenário da </w:t>
+      </w:r>
+      <w:proofErr w:type="spellStart"/>
+      <w:r>
+        <w:rPr>
+          <w:rFonts w:ascii="Arial" w:hAnsi="Arial" w:cs="Arial"/>
+          <w:color w:val="1F1F1F"/>
+          <w:sz w:val="21"/>
+          <w:szCs w:val="21"/>
+        </w:rPr>
+        <w:t>CoffeeHouse</w:t>
+      </w:r>
+      <w:proofErr w:type="spellEnd"/>
+      <w:r>
+        <w:rPr>
+          <w:rFonts w:ascii="Arial" w:hAnsi="Arial" w:cs="Arial"/>
+          <w:color w:val="1F1F1F"/>
+          <w:sz w:val="21"/>
+          <w:szCs w:val="21"/>
+        </w:rPr>
+        <w:t xml:space="preserve"> que seguimos ao longo deste e outros cursos. O exemplo inclui uma introdução ao plano de estudo de pesquisa de UX e perguntas principais de pesquisa. As demais partes do plano de pesquisa serão concluídas em uma atividade futura.</w:t>
+      </w:r>
+    </w:p>
+    <w:tbl>
+      <w:tblPr>
+        <w:tblW w:w="11850" w:type="dxa"/>
+        <w:tblCellMar>
+          <w:top w:w="15" w:type="dxa"/>
+          <w:left w:w="15" w:type="dxa"/>
+          <w:bottom w:w="15" w:type="dxa"/>
+          <w:right w:w="15" w:type="dxa"/>
+        </w:tblCellMar>
+        <w:tblLook w:val="04A0" w:firstRow="1" w:lastRow="0" w:firstColumn="1" w:lastColumn="0" w:noHBand="0" w:noVBand="1"/>
+      </w:tblPr>
+      <w:tblGrid>
+        <w:gridCol w:w="2136"/>
+        <w:gridCol w:w="9714"/>
+      </w:tblGrid>
+      <w:tr>
+        <w:tc>
+          <w:tcPr>
+            <w:tcW w:w="0" w:type="auto"/>
+            <w:shd w:val="clear" w:color="auto" w:fill="auto"/>
+            <w:vAlign w:val="center"/>
+            <w:hideMark/>
+          </w:tcPr>
+          <w:p>
+            <w:pPr>
+              <w:pStyle w:val="NormalWeb"/>
+              <w:spacing w:before="0" w:beforeAutospacing="0" w:after="0" w:afterAutospacing="0"/>
+            </w:pPr>
+            <w:r>
+              <w:t>Introdução</w:t>
+            </w:r>
+          </w:p>
+        </w:tc>
+        <w:tc>
+          <w:tcPr>
+            <w:tcW w:w="0" w:type="auto"/>
+            <w:shd w:val="clear" w:color="auto" w:fill="auto"/>
+            <w:vAlign w:val="center"/>
+            <w:hideMark/>
+          </w:tcPr>
+          <w:p>
+            <w:pPr>
+              <w:pStyle w:val="NormalWeb"/>
+              <w:numPr>
+                <w:ilvl w:val="0"/>
+                <w:numId w:val="36"/>
+              </w:numPr>
+              <w:spacing w:before="0" w:beforeAutospacing="0" w:after="0" w:afterAutospacing="0"/>
+              <w:ind w:left="0"/>
+            </w:pPr>
+            <w:r>
+              <w:t xml:space="preserve">Autoria: Ali, pesquisa de UX, </w:t>
+            </w:r>
+            <w:proofErr w:type="spellStart"/>
+            <w:r>
+              <w:t>ali@coffeehouse.design</w:t>
+            </w:r>
+            <w:proofErr w:type="spellEnd"/>
+          </w:p>
+          <w:p>
+            <w:pPr>
+              <w:pStyle w:val="NormalWeb"/>
+              <w:numPr>
+                <w:ilvl w:val="0"/>
+                <w:numId w:val="36"/>
+              </w:numPr>
+              <w:spacing w:before="0" w:beforeAutospacing="0" w:after="0" w:afterAutospacing="0"/>
+              <w:ind w:left="0"/>
+            </w:pPr>
+            <w:r>
+              <w:t xml:space="preserve">Partes interessadas: clientes da </w:t>
+            </w:r>
+            <w:proofErr w:type="spellStart"/>
+            <w:r>
+              <w:t>CoffeeHouse</w:t>
+            </w:r>
+            <w:proofErr w:type="spellEnd"/>
+            <w:r>
+              <w:t>, Gael Esparza-CTO, Linda Yamamoto-VP de Design</w:t>
+            </w:r>
+          </w:p>
+          <w:p>
+            <w:pPr>
+              <w:pStyle w:val="NormalWeb"/>
+              <w:numPr>
+                <w:ilvl w:val="0"/>
+                <w:numId w:val="36"/>
+              </w:numPr>
+              <w:spacing w:before="0" w:beforeAutospacing="0" w:after="0" w:afterAutospacing="0"/>
+              <w:ind w:left="0"/>
+            </w:pPr>
+            <w:r>
+              <w:t>Data: 14/12/2020.</w:t>
+            </w:r>
+          </w:p>
+          <w:p>
+            <w:pPr>
+              <w:pStyle w:val="NormalWeb"/>
+              <w:numPr>
+                <w:ilvl w:val="0"/>
+                <w:numId w:val="36"/>
+              </w:numPr>
+              <w:spacing w:before="0" w:beforeAutospacing="0" w:after="0" w:afterAutospacing="0"/>
+              <w:ind w:left="0"/>
+            </w:pPr>
+            <w:r>
+              <w:t xml:space="preserve">Histórico do projeto: estamos criando um </w:t>
+            </w:r>
+            <w:proofErr w:type="spellStart"/>
+            <w:r>
+              <w:t>app</w:t>
+            </w:r>
+            <w:proofErr w:type="spellEnd"/>
+            <w:r>
+              <w:t xml:space="preserve"> da </w:t>
+            </w:r>
+            <w:proofErr w:type="spellStart"/>
+            <w:r>
+              <w:t>CoffeeHouse</w:t>
+            </w:r>
+            <w:proofErr w:type="spellEnd"/>
+            <w:r>
+              <w:t xml:space="preserve"> para ajudar as pessoas a fazer e retirar vários pedidos da </w:t>
+            </w:r>
+            <w:proofErr w:type="spellStart"/>
+            <w:r>
+              <w:t>CoffeeHouse</w:t>
+            </w:r>
+            <w:proofErr w:type="spellEnd"/>
+            <w:r>
+              <w:t xml:space="preserve"> de uma só vez, para que possam pular as filas da loja e simplificar o processo de pagamento. Alguns clientes fazem pedidos para grupos e os pedidos individuais demoram muito. </w:t>
+            </w:r>
+          </w:p>
+          <w:p>
+            <w:pPr>
+              <w:pStyle w:val="NormalWeb"/>
+              <w:numPr>
+                <w:ilvl w:val="0"/>
+                <w:numId w:val="36"/>
+              </w:numPr>
+              <w:spacing w:before="0" w:beforeAutospacing="0" w:after="0" w:afterAutospacing="0"/>
+              <w:ind w:left="0"/>
+            </w:pPr>
+            <w:r>
+              <w:lastRenderedPageBreak/>
+              <w:t xml:space="preserve">Objetivos da pesquisa: descobrir se o pedido colaborativo do </w:t>
+            </w:r>
+            <w:proofErr w:type="spellStart"/>
+            <w:r>
+              <w:t>app</w:t>
+            </w:r>
+            <w:proofErr w:type="spellEnd"/>
+            <w:r>
+              <w:t xml:space="preserve"> realmente economiza tempo quando as pessoas fazem pedidos em grupo. </w:t>
+            </w:r>
+          </w:p>
+        </w:tc>
+      </w:tr>
+      <w:tr>
+        <w:tc>
+          <w:tcPr>
+            <w:tcW w:w="0" w:type="auto"/>
+            <w:shd w:val="clear" w:color="auto" w:fill="auto"/>
+            <w:vAlign w:val="center"/>
+            <w:hideMark/>
+          </w:tcPr>
+          <w:p>
+            <w:pPr>
+              <w:pStyle w:val="NormalWeb"/>
+              <w:spacing w:before="0" w:beforeAutospacing="0" w:after="0" w:afterAutospacing="0"/>
+            </w:pPr>
+            <w:r>
+              <w:lastRenderedPageBreak/>
+              <w:t>Perguntas de pesquisa</w:t>
+            </w:r>
+          </w:p>
+        </w:tc>
+        <w:tc>
+          <w:tcPr>
+            <w:tcW w:w="0" w:type="auto"/>
+            <w:shd w:val="clear" w:color="auto" w:fill="auto"/>
+            <w:vAlign w:val="center"/>
+            <w:hideMark/>
+          </w:tcPr>
+          <w:p>
+            <w:pPr>
+              <w:pStyle w:val="NormalWeb"/>
+              <w:numPr>
+                <w:ilvl w:val="0"/>
+                <w:numId w:val="37"/>
+              </w:numPr>
+              <w:spacing w:before="0" w:beforeAutospacing="0" w:after="0" w:afterAutospacing="0"/>
+              <w:ind w:left="0"/>
+            </w:pPr>
+            <w:r>
+              <w:t>Quanto tempo leva para quatro a cinco pessoas fazerem um pedido colaborativo em grupo?</w:t>
+            </w:r>
+          </w:p>
+          <w:p>
+            <w:pPr>
+              <w:pStyle w:val="NormalWeb"/>
+              <w:numPr>
+                <w:ilvl w:val="0"/>
+                <w:numId w:val="37"/>
+              </w:numPr>
+              <w:spacing w:before="0" w:beforeAutospacing="0" w:after="0" w:afterAutospacing="0"/>
+              <w:ind w:left="0"/>
+            </w:pPr>
+            <w:r>
+              <w:t>O que podemos aprender com as etapas que os usuários seguem para fazer o pedido em grupo e individualmente?</w:t>
+            </w:r>
+          </w:p>
+        </w:tc>
+      </w:tr>
+      <w:tr>
+        <w:tc>
+          <w:tcPr>
+            <w:tcW w:w="0" w:type="auto"/>
+            <w:shd w:val="clear" w:color="auto" w:fill="auto"/>
+            <w:vAlign w:val="center"/>
+            <w:hideMark/>
+          </w:tcPr>
+          <w:p>
+            <w:pPr>
+              <w:pStyle w:val="NormalWeb"/>
+              <w:spacing w:before="0" w:beforeAutospacing="0" w:after="0" w:afterAutospacing="0"/>
+            </w:pPr>
+            <w:r>
+              <w:t>Indicadores principais de desempenho (</w:t>
+            </w:r>
+            <w:proofErr w:type="spellStart"/>
+            <w:r>
+              <w:t>KPIs</w:t>
+            </w:r>
+            <w:proofErr w:type="spellEnd"/>
+            <w:r>
+              <w:t>)</w:t>
+            </w:r>
+          </w:p>
+        </w:tc>
+        <w:tc>
+          <w:tcPr>
+            <w:tcW w:w="0" w:type="auto"/>
+            <w:shd w:val="clear" w:color="auto" w:fill="auto"/>
+            <w:vAlign w:val="center"/>
+            <w:hideMark/>
+          </w:tcPr>
+          <w:p/>
+        </w:tc>
+      </w:tr>
+      <w:tr>
+        <w:tc>
+          <w:tcPr>
+            <w:tcW w:w="0" w:type="auto"/>
+            <w:shd w:val="clear" w:color="auto" w:fill="auto"/>
+            <w:vAlign w:val="center"/>
+            <w:hideMark/>
+          </w:tcPr>
+          <w:p>
+            <w:pPr>
+              <w:pStyle w:val="NormalWeb"/>
+              <w:spacing w:before="0" w:beforeAutospacing="0" w:after="0" w:afterAutospacing="0"/>
+            </w:pPr>
+            <w:r>
+              <w:t>Metodologia </w:t>
+            </w:r>
+          </w:p>
+        </w:tc>
+        <w:tc>
+          <w:tcPr>
+            <w:tcW w:w="0" w:type="auto"/>
+            <w:shd w:val="clear" w:color="auto" w:fill="auto"/>
+            <w:vAlign w:val="center"/>
+            <w:hideMark/>
+          </w:tcPr>
+          <w:p/>
+        </w:tc>
+      </w:tr>
+      <w:tr>
+        <w:tc>
+          <w:tcPr>
+            <w:tcW w:w="0" w:type="auto"/>
+            <w:shd w:val="clear" w:color="auto" w:fill="auto"/>
+            <w:vAlign w:val="center"/>
+            <w:hideMark/>
+          </w:tcPr>
+          <w:p>
+            <w:pPr>
+              <w:pStyle w:val="NormalWeb"/>
+              <w:spacing w:before="0" w:beforeAutospacing="0" w:after="0" w:afterAutospacing="0"/>
+            </w:pPr>
+            <w:r>
+              <w:t>Participantes</w:t>
+            </w:r>
+          </w:p>
+        </w:tc>
+        <w:tc>
+          <w:tcPr>
+            <w:tcW w:w="0" w:type="auto"/>
+            <w:shd w:val="clear" w:color="auto" w:fill="auto"/>
+            <w:vAlign w:val="center"/>
+            <w:hideMark/>
+          </w:tcPr>
+          <w:p/>
+        </w:tc>
+      </w:tr>
+      <w:tr>
+        <w:tc>
+          <w:tcPr>
+            <w:tcW w:w="0" w:type="auto"/>
+            <w:shd w:val="clear" w:color="auto" w:fill="auto"/>
+            <w:vAlign w:val="center"/>
+            <w:hideMark/>
+          </w:tcPr>
+          <w:p>
+            <w:pPr>
+              <w:pStyle w:val="NormalWeb"/>
+              <w:spacing w:before="0" w:beforeAutospacing="0" w:after="0" w:afterAutospacing="0"/>
+            </w:pPr>
+            <w:r>
+              <w:t>Script</w:t>
+            </w:r>
+          </w:p>
+        </w:tc>
+        <w:tc>
+          <w:tcPr>
+            <w:tcW w:w="0" w:type="auto"/>
+            <w:shd w:val="clear" w:color="auto" w:fill="auto"/>
+            <w:vAlign w:val="center"/>
+            <w:hideMark/>
+          </w:tcPr>
+          <w:p/>
+        </w:tc>
+      </w:tr>
+    </w:tbl>
+    <w:p>
+      <w:pPr>
+        <w:shd w:val="clear" w:color="auto" w:fill="FFFFFF"/>
+        <w:rPr>
+          <w:rFonts w:ascii="Arial" w:hAnsi="Arial" w:cs="Arial"/>
+          <w:color w:val="1F1F1F"/>
+          <w:sz w:val="21"/>
+          <w:szCs w:val="21"/>
+        </w:rPr>
+      </w:pPr>
+    </w:p>
+    <w:p>
+      <w:pPr>
+        <w:pStyle w:val="NormalWeb"/>
+        <w:shd w:val="clear" w:color="auto" w:fill="FFFFFF"/>
+        <w:spacing w:before="0" w:beforeAutospacing="0"/>
+        <w:rPr>
+          <w:rFonts w:ascii="Arial" w:hAnsi="Arial" w:cs="Arial"/>
+          <w:color w:val="1F1F1F"/>
+          <w:sz w:val="21"/>
+          <w:szCs w:val="21"/>
+        </w:rPr>
+      </w:pPr>
+      <w:r>
+        <w:rPr>
+          <w:rStyle w:val="Forte"/>
+          <w:rFonts w:ascii="unset" w:hAnsi="unset" w:cs="Arial"/>
+          <w:color w:val="1F1F1F"/>
+          <w:sz w:val="21"/>
+          <w:szCs w:val="21"/>
+        </w:rPr>
+        <w:t>Avaliação do exemplar</w:t>
+      </w:r>
+    </w:p>
+    <w:p>
+      <w:pPr>
+        <w:pStyle w:val="NormalWeb"/>
+        <w:shd w:val="clear" w:color="auto" w:fill="FFFFFF"/>
+        <w:spacing w:before="0" w:beforeAutospacing="0"/>
+        <w:rPr>
+          <w:rFonts w:ascii="Arial" w:hAnsi="Arial" w:cs="Arial"/>
+          <w:color w:val="1F1F1F"/>
+          <w:sz w:val="21"/>
+          <w:szCs w:val="21"/>
+        </w:rPr>
+      </w:pPr>
+      <w:r>
+        <w:rPr>
+          <w:rFonts w:ascii="Arial" w:hAnsi="Arial" w:cs="Arial"/>
+          <w:color w:val="1F1F1F"/>
+          <w:sz w:val="21"/>
+          <w:szCs w:val="21"/>
+        </w:rPr>
+        <w:t>Neste exemplar, o plano de estudo de pesquisa de UX identifica claramente cada elemento-chave de uma introdução do plano:</w:t>
+      </w:r>
+    </w:p>
+    <w:p>
+      <w:pPr>
+        <w:pStyle w:val="NormalWeb"/>
+        <w:numPr>
+          <w:ilvl w:val="0"/>
+          <w:numId w:val="38"/>
+        </w:numPr>
+        <w:shd w:val="clear" w:color="auto" w:fill="FFFFFF"/>
+        <w:spacing w:before="0" w:beforeAutospacing="0" w:after="0" w:afterAutospacing="0"/>
+        <w:ind w:left="0"/>
+        <w:rPr>
+          <w:rFonts w:ascii="Arial" w:hAnsi="Arial" w:cs="Arial"/>
+          <w:color w:val="1F1F1F"/>
+          <w:sz w:val="21"/>
+          <w:szCs w:val="21"/>
+        </w:rPr>
+      </w:pPr>
+      <w:r>
+        <w:rPr>
+          <w:rStyle w:val="Forte"/>
+          <w:rFonts w:ascii="unset" w:hAnsi="unset" w:cs="Arial"/>
+          <w:color w:val="1F1F1F"/>
+          <w:sz w:val="21"/>
+          <w:szCs w:val="21"/>
+        </w:rPr>
+        <w:t>Título</w:t>
+      </w:r>
+      <w:r>
+        <w:rPr>
+          <w:rFonts w:ascii="Arial" w:hAnsi="Arial" w:cs="Arial"/>
+          <w:color w:val="1F1F1F"/>
+          <w:sz w:val="21"/>
+          <w:szCs w:val="21"/>
+        </w:rPr>
+        <w:t>: o foco e a razão do estudo.</w:t>
+      </w:r>
+    </w:p>
+    <w:p>
+      <w:pPr>
+        <w:pStyle w:val="NormalWeb"/>
+        <w:numPr>
+          <w:ilvl w:val="0"/>
+          <w:numId w:val="38"/>
+        </w:numPr>
+        <w:shd w:val="clear" w:color="auto" w:fill="FFFFFF"/>
+        <w:spacing w:before="0" w:beforeAutospacing="0" w:after="0" w:afterAutospacing="0"/>
+        <w:ind w:left="0"/>
+        <w:rPr>
+          <w:rFonts w:ascii="Arial" w:hAnsi="Arial" w:cs="Arial"/>
+          <w:color w:val="1F1F1F"/>
+          <w:sz w:val="21"/>
+          <w:szCs w:val="21"/>
+        </w:rPr>
+      </w:pPr>
+      <w:r>
+        <w:rPr>
+          <w:rStyle w:val="Forte"/>
+          <w:rFonts w:ascii="unset" w:hAnsi="unset" w:cs="Arial"/>
+          <w:color w:val="1F1F1F"/>
+          <w:sz w:val="21"/>
+          <w:szCs w:val="21"/>
+        </w:rPr>
+        <w:t>Autoria</w:t>
+      </w:r>
+      <w:r>
+        <w:rPr>
+          <w:rFonts w:ascii="Arial" w:hAnsi="Arial" w:cs="Arial"/>
+          <w:color w:val="1F1F1F"/>
+          <w:sz w:val="21"/>
+          <w:szCs w:val="21"/>
+        </w:rPr>
+        <w:t>: nome, título e endereço de e-mail da pessoa responsável pela pesquisa.  </w:t>
+      </w:r>
+    </w:p>
+    <w:p>
+      <w:pPr>
+        <w:pStyle w:val="NormalWeb"/>
+        <w:numPr>
+          <w:ilvl w:val="0"/>
+          <w:numId w:val="38"/>
+        </w:numPr>
+        <w:shd w:val="clear" w:color="auto" w:fill="FFFFFF"/>
+        <w:spacing w:before="0" w:beforeAutospacing="0" w:after="0" w:afterAutospacing="0"/>
+        <w:ind w:left="0"/>
+        <w:rPr>
+          <w:rFonts w:ascii="Arial" w:hAnsi="Arial" w:cs="Arial"/>
+          <w:color w:val="1F1F1F"/>
+          <w:sz w:val="21"/>
+          <w:szCs w:val="21"/>
+        </w:rPr>
+      </w:pPr>
+      <w:r>
+        <w:rPr>
+          <w:rStyle w:val="Forte"/>
+          <w:rFonts w:ascii="unset" w:hAnsi="unset" w:cs="Arial"/>
+          <w:color w:val="1F1F1F"/>
+          <w:sz w:val="21"/>
+          <w:szCs w:val="21"/>
+        </w:rPr>
+        <w:t>Partes interessadas</w:t>
+      </w:r>
+      <w:r>
+        <w:rPr>
+          <w:rFonts w:ascii="Arial" w:hAnsi="Arial" w:cs="Arial"/>
+          <w:color w:val="1F1F1F"/>
+          <w:sz w:val="21"/>
+          <w:szCs w:val="21"/>
+        </w:rPr>
+        <w:t xml:space="preserve">: público-alvo dos testes e os nomes e cargos das </w:t>
+      </w:r>
+      <w:proofErr w:type="spellStart"/>
+      <w:r>
+        <w:rPr>
+          <w:rFonts w:ascii="Arial" w:hAnsi="Arial" w:cs="Arial"/>
+          <w:color w:val="1F1F1F"/>
+          <w:sz w:val="21"/>
+          <w:szCs w:val="21"/>
+        </w:rPr>
+        <w:t>pessoas-chave</w:t>
+      </w:r>
+      <w:proofErr w:type="spellEnd"/>
+      <w:r>
+        <w:rPr>
+          <w:rFonts w:ascii="Arial" w:hAnsi="Arial" w:cs="Arial"/>
+          <w:color w:val="1F1F1F"/>
+          <w:sz w:val="21"/>
+          <w:szCs w:val="21"/>
+        </w:rPr>
+        <w:t xml:space="preserve"> da empresa que supervisionam as alterações e operações do </w:t>
+      </w:r>
+      <w:proofErr w:type="spellStart"/>
+      <w:r>
+        <w:rPr>
+          <w:rFonts w:ascii="Arial" w:hAnsi="Arial" w:cs="Arial"/>
+          <w:color w:val="1F1F1F"/>
+          <w:sz w:val="21"/>
+          <w:szCs w:val="21"/>
+        </w:rPr>
+        <w:t>app</w:t>
+      </w:r>
+      <w:proofErr w:type="spellEnd"/>
+      <w:r>
+        <w:rPr>
+          <w:rFonts w:ascii="Arial" w:hAnsi="Arial" w:cs="Arial"/>
+          <w:color w:val="1F1F1F"/>
+          <w:sz w:val="21"/>
+          <w:szCs w:val="21"/>
+        </w:rPr>
+        <w:t>. </w:t>
+      </w:r>
+    </w:p>
+    <w:p>
+      <w:pPr>
+        <w:pStyle w:val="NormalWeb"/>
+        <w:numPr>
+          <w:ilvl w:val="0"/>
+          <w:numId w:val="38"/>
+        </w:numPr>
+        <w:shd w:val="clear" w:color="auto" w:fill="FFFFFF"/>
+        <w:spacing w:before="0" w:beforeAutospacing="0" w:after="0" w:afterAutospacing="0"/>
+        <w:ind w:left="0"/>
+        <w:rPr>
+          <w:rFonts w:ascii="Arial" w:hAnsi="Arial" w:cs="Arial"/>
+          <w:color w:val="1F1F1F"/>
+          <w:sz w:val="21"/>
+          <w:szCs w:val="21"/>
+        </w:rPr>
+      </w:pPr>
+      <w:r>
+        <w:rPr>
+          <w:rStyle w:val="Forte"/>
+          <w:rFonts w:ascii="unset" w:hAnsi="unset" w:cs="Arial"/>
+          <w:color w:val="1F1F1F"/>
+          <w:sz w:val="21"/>
+          <w:szCs w:val="21"/>
+        </w:rPr>
+        <w:t>Data</w:t>
+      </w:r>
+      <w:r>
+        <w:rPr>
+          <w:rFonts w:ascii="Arial" w:hAnsi="Arial" w:cs="Arial"/>
+          <w:color w:val="1F1F1F"/>
+          <w:sz w:val="21"/>
+          <w:szCs w:val="21"/>
+        </w:rPr>
+        <w:t>: quando o plano foi atualizado pela última vez. </w:t>
+      </w:r>
+    </w:p>
+    <w:p>
+      <w:pPr>
+        <w:pStyle w:val="NormalWeb"/>
+        <w:numPr>
+          <w:ilvl w:val="0"/>
+          <w:numId w:val="38"/>
+        </w:numPr>
+        <w:shd w:val="clear" w:color="auto" w:fill="FFFFFF"/>
+        <w:spacing w:before="0" w:beforeAutospacing="0" w:after="0" w:afterAutospacing="0"/>
+        <w:ind w:left="0"/>
+        <w:rPr>
+          <w:rFonts w:ascii="Arial" w:hAnsi="Arial" w:cs="Arial"/>
+          <w:color w:val="1F1F1F"/>
+          <w:sz w:val="21"/>
+          <w:szCs w:val="21"/>
+        </w:rPr>
+      </w:pPr>
+      <w:r>
+        <w:rPr>
+          <w:rStyle w:val="Forte"/>
+          <w:rFonts w:ascii="unset" w:hAnsi="unset" w:cs="Arial"/>
+          <w:color w:val="1F1F1F"/>
+          <w:sz w:val="21"/>
+          <w:szCs w:val="21"/>
+        </w:rPr>
+        <w:t>Histórico do projeto</w:t>
+      </w:r>
+      <w:r>
+        <w:rPr>
+          <w:rFonts w:ascii="Arial" w:hAnsi="Arial" w:cs="Arial"/>
+          <w:color w:val="1F1F1F"/>
+          <w:sz w:val="21"/>
+          <w:szCs w:val="21"/>
+        </w:rPr>
+        <w:t xml:space="preserve">: uma breve explicação de por que o aplicativo da </w:t>
+      </w:r>
+      <w:proofErr w:type="spellStart"/>
+      <w:r>
+        <w:rPr>
+          <w:rFonts w:ascii="Arial" w:hAnsi="Arial" w:cs="Arial"/>
+          <w:color w:val="1F1F1F"/>
+          <w:sz w:val="21"/>
+          <w:szCs w:val="21"/>
+        </w:rPr>
+        <w:t>CoffeeHouse</w:t>
+      </w:r>
+      <w:proofErr w:type="spellEnd"/>
+      <w:r>
+        <w:rPr>
+          <w:rFonts w:ascii="Arial" w:hAnsi="Arial" w:cs="Arial"/>
+          <w:color w:val="1F1F1F"/>
+          <w:sz w:val="21"/>
+          <w:szCs w:val="21"/>
+        </w:rPr>
+        <w:t xml:space="preserve"> está sendo atualizado e o que está sendo testado com os usuários.</w:t>
+      </w:r>
+    </w:p>
+    <w:p>
+      <w:pPr>
+        <w:pStyle w:val="NormalWeb"/>
+        <w:numPr>
+          <w:ilvl w:val="0"/>
+          <w:numId w:val="38"/>
+        </w:numPr>
+        <w:shd w:val="clear" w:color="auto" w:fill="FFFFFF"/>
+        <w:spacing w:before="0" w:beforeAutospacing="0" w:after="0" w:afterAutospacing="0"/>
+        <w:ind w:left="0"/>
+        <w:rPr>
+          <w:rFonts w:ascii="Arial" w:hAnsi="Arial" w:cs="Arial"/>
+          <w:color w:val="1F1F1F"/>
+          <w:sz w:val="21"/>
+          <w:szCs w:val="21"/>
+        </w:rPr>
+      </w:pPr>
+      <w:r>
+        <w:rPr>
+          <w:rStyle w:val="Forte"/>
+          <w:rFonts w:ascii="unset" w:hAnsi="unset" w:cs="Arial"/>
+          <w:color w:val="1F1F1F"/>
+          <w:sz w:val="21"/>
+          <w:szCs w:val="21"/>
+        </w:rPr>
+        <w:t>Objetivos da pesquisa</w:t>
+      </w:r>
+      <w:r>
+        <w:rPr>
+          <w:rFonts w:ascii="Arial" w:hAnsi="Arial" w:cs="Arial"/>
+          <w:color w:val="1F1F1F"/>
+          <w:sz w:val="21"/>
+          <w:szCs w:val="21"/>
+        </w:rPr>
+        <w:t xml:space="preserve">: o que gostaríamos de aprender ao testar a atualização do </w:t>
+      </w:r>
+      <w:proofErr w:type="spellStart"/>
+      <w:r>
+        <w:rPr>
+          <w:rFonts w:ascii="Arial" w:hAnsi="Arial" w:cs="Arial"/>
+          <w:color w:val="1F1F1F"/>
+          <w:sz w:val="21"/>
+          <w:szCs w:val="21"/>
+        </w:rPr>
+        <w:t>app</w:t>
+      </w:r>
+      <w:proofErr w:type="spellEnd"/>
+      <w:r>
+        <w:rPr>
+          <w:rFonts w:ascii="Arial" w:hAnsi="Arial" w:cs="Arial"/>
+          <w:color w:val="1F1F1F"/>
+          <w:sz w:val="21"/>
+          <w:szCs w:val="21"/>
+        </w:rPr>
+        <w:t xml:space="preserve"> da </w:t>
+      </w:r>
+      <w:proofErr w:type="spellStart"/>
+      <w:r>
+        <w:rPr>
+          <w:rFonts w:ascii="Arial" w:hAnsi="Arial" w:cs="Arial"/>
+          <w:color w:val="1F1F1F"/>
+          <w:sz w:val="21"/>
+          <w:szCs w:val="21"/>
+        </w:rPr>
+        <w:t>CoffeeHouse</w:t>
+      </w:r>
+      <w:proofErr w:type="spellEnd"/>
+      <w:r>
+        <w:rPr>
+          <w:rFonts w:ascii="Arial" w:hAnsi="Arial" w:cs="Arial"/>
+          <w:color w:val="1F1F1F"/>
+          <w:sz w:val="21"/>
+          <w:szCs w:val="21"/>
+        </w:rPr>
+        <w:t xml:space="preserve"> e como os resultados da pesquisa podem afetar nossas decisões de design.</w:t>
+      </w:r>
+    </w:p>
+    <w:p>
+      <w:pPr>
+        <w:pStyle w:val="NormalWeb"/>
+        <w:shd w:val="clear" w:color="auto" w:fill="FFFFFF"/>
+        <w:spacing w:before="0" w:beforeAutospacing="0"/>
+        <w:rPr>
+          <w:rFonts w:ascii="Arial" w:hAnsi="Arial" w:cs="Arial"/>
+          <w:color w:val="1F1F1F"/>
+          <w:sz w:val="21"/>
+          <w:szCs w:val="21"/>
+        </w:rPr>
+      </w:pPr>
+      <w:r>
+        <w:rPr>
+          <w:rFonts w:ascii="Arial" w:hAnsi="Arial" w:cs="Arial"/>
+          <w:color w:val="1F1F1F"/>
+          <w:sz w:val="21"/>
+          <w:szCs w:val="21"/>
+        </w:rPr>
+        <w:t>Com os detalhes da introdução claramente definidos, as perguntas principais da pesquisa podem ser escritas com base nesses detalhes. As perguntas são:</w:t>
+      </w:r>
+    </w:p>
+    <w:p>
+      <w:pPr>
+        <w:pStyle w:val="NormalWeb"/>
+        <w:numPr>
+          <w:ilvl w:val="0"/>
+          <w:numId w:val="39"/>
+        </w:numPr>
+        <w:shd w:val="clear" w:color="auto" w:fill="FFFFFF"/>
+        <w:spacing w:before="0" w:beforeAutospacing="0" w:after="0" w:afterAutospacing="0"/>
+        <w:ind w:left="0"/>
+        <w:rPr>
+          <w:rFonts w:ascii="Arial" w:hAnsi="Arial" w:cs="Arial"/>
+          <w:color w:val="1F1F1F"/>
+          <w:sz w:val="21"/>
+          <w:szCs w:val="21"/>
+        </w:rPr>
+      </w:pPr>
+      <w:r>
+        <w:rPr>
+          <w:rFonts w:ascii="Arial" w:hAnsi="Arial" w:cs="Arial"/>
+          <w:color w:val="1F1F1F"/>
+          <w:sz w:val="21"/>
+          <w:szCs w:val="21"/>
+        </w:rPr>
+        <w:t>Acionáveis. É necessário que as respostas das perguntas ofereçam à equipe de design um feedback que pode ser transformado em ações.</w:t>
+      </w:r>
+    </w:p>
+    <w:p>
+      <w:pPr>
+        <w:pStyle w:val="NormalWeb"/>
+        <w:numPr>
+          <w:ilvl w:val="0"/>
+          <w:numId w:val="40"/>
+        </w:numPr>
+        <w:shd w:val="clear" w:color="auto" w:fill="FFFFFF"/>
+        <w:spacing w:before="0" w:beforeAutospacing="0" w:after="0" w:afterAutospacing="0"/>
+        <w:ind w:left="0"/>
+        <w:rPr>
+          <w:rFonts w:ascii="Arial" w:hAnsi="Arial" w:cs="Arial"/>
+          <w:color w:val="1F1F1F"/>
+          <w:sz w:val="21"/>
+          <w:szCs w:val="21"/>
+        </w:rPr>
+      </w:pPr>
+      <w:r>
+        <w:rPr>
+          <w:rFonts w:ascii="Arial" w:hAnsi="Arial" w:cs="Arial"/>
+          <w:color w:val="1F1F1F"/>
+          <w:sz w:val="21"/>
+          <w:szCs w:val="21"/>
+        </w:rPr>
+        <w:t>Específicas em vez de amplas e podem gerar dados significativos.</w:t>
+      </w:r>
+    </w:p>
+    <w:p>
+      <w:pPr>
+        <w:pStyle w:val="NormalWeb"/>
+        <w:numPr>
+          <w:ilvl w:val="0"/>
+          <w:numId w:val="40"/>
+        </w:numPr>
+        <w:shd w:val="clear" w:color="auto" w:fill="FFFFFF"/>
+        <w:spacing w:before="0" w:beforeAutospacing="0" w:after="0" w:afterAutospacing="0"/>
+        <w:ind w:left="0"/>
+        <w:rPr>
+          <w:rFonts w:ascii="Arial" w:hAnsi="Arial" w:cs="Arial"/>
+          <w:color w:val="1F1F1F"/>
+          <w:sz w:val="21"/>
+          <w:szCs w:val="21"/>
+        </w:rPr>
+      </w:pPr>
+      <w:r>
+        <w:rPr>
+          <w:rFonts w:ascii="Arial" w:hAnsi="Arial" w:cs="Arial"/>
+          <w:color w:val="1F1F1F"/>
+          <w:sz w:val="21"/>
+          <w:szCs w:val="21"/>
+        </w:rPr>
+        <w:t>Escritas de forma neutra e não enviesada. Nenhuma das perguntas favorece uma opção de resposta específica. </w:t>
+      </w:r>
+    </w:p>
+    <w:p>
+      <w:pPr>
+        <w:pStyle w:val="NormalWeb"/>
+        <w:numPr>
+          <w:ilvl w:val="0"/>
+          <w:numId w:val="40"/>
+        </w:numPr>
+        <w:shd w:val="clear" w:color="auto" w:fill="FFFFFF"/>
+        <w:spacing w:before="0" w:beforeAutospacing="0" w:after="0" w:afterAutospacing="0"/>
+        <w:ind w:left="0"/>
+        <w:rPr>
+          <w:rFonts w:ascii="Arial" w:hAnsi="Arial" w:cs="Arial"/>
+          <w:color w:val="1F1F1F"/>
+          <w:sz w:val="21"/>
+          <w:szCs w:val="21"/>
+        </w:rPr>
+      </w:pPr>
+      <w:r>
+        <w:rPr>
+          <w:rFonts w:ascii="Arial" w:hAnsi="Arial" w:cs="Arial"/>
+          <w:color w:val="1F1F1F"/>
+          <w:sz w:val="21"/>
+          <w:szCs w:val="21"/>
+        </w:rPr>
+        <w:t xml:space="preserve">Capazes de expressar se o método de pesquisa é quantitativo ou qualitativo. Uma pergunta quantitativa pode ser medida. Uma pergunta qualitativa permite conhecer os sentimentos dos usuários e ter outros insights sobre a atualização do </w:t>
+      </w:r>
+      <w:proofErr w:type="spellStart"/>
+      <w:r>
+        <w:rPr>
+          <w:rFonts w:ascii="Arial" w:hAnsi="Arial" w:cs="Arial"/>
+          <w:color w:val="1F1F1F"/>
+          <w:sz w:val="21"/>
+          <w:szCs w:val="21"/>
+        </w:rPr>
+        <w:t>app</w:t>
+      </w:r>
+      <w:proofErr w:type="spellEnd"/>
+      <w:r>
+        <w:rPr>
+          <w:rFonts w:ascii="Arial" w:hAnsi="Arial" w:cs="Arial"/>
+          <w:color w:val="1F1F1F"/>
+          <w:sz w:val="21"/>
+          <w:szCs w:val="21"/>
+        </w:rPr>
+        <w:t xml:space="preserve"> que são difíceis de medir.</w:t>
+      </w:r>
+    </w:p>
+    <w:p>
+      <w:pPr>
+        <w:pStyle w:val="NormalWeb"/>
+        <w:shd w:val="clear" w:color="auto" w:fill="FFFFFF"/>
+        <w:spacing w:before="0" w:beforeAutospacing="0"/>
+        <w:rPr>
+          <w:rFonts w:ascii="Arial" w:hAnsi="Arial" w:cs="Arial"/>
+          <w:color w:val="1F1F1F"/>
+          <w:sz w:val="21"/>
+          <w:szCs w:val="21"/>
+        </w:rPr>
+      </w:pPr>
+      <w:r>
+        <w:rPr>
+          <w:rFonts w:ascii="Arial" w:hAnsi="Arial" w:cs="Arial"/>
+          <w:color w:val="1F1F1F"/>
+          <w:sz w:val="21"/>
+          <w:szCs w:val="21"/>
+        </w:rPr>
+        <w:t>Agora, compare o exemplar acima com a entrega concluída. Avalie seu trabalho com base em cada um dos critérios usados aqui para analisar o exemplar. </w:t>
+      </w:r>
+    </w:p>
+    <w:p>
+      <w:pPr>
+        <w:pStyle w:val="NormalWeb"/>
+        <w:shd w:val="clear" w:color="auto" w:fill="FFFFFF"/>
+        <w:spacing w:before="0" w:beforeAutospacing="0"/>
+        <w:rPr>
+          <w:rFonts w:ascii="Arial" w:hAnsi="Arial" w:cs="Arial"/>
+          <w:color w:val="1F1F1F"/>
+          <w:sz w:val="21"/>
+          <w:szCs w:val="21"/>
+        </w:rPr>
+      </w:pPr>
+      <w:r>
+        <w:rPr>
+          <w:rFonts w:ascii="Arial" w:hAnsi="Arial" w:cs="Arial"/>
+          <w:color w:val="1F1F1F"/>
+          <w:sz w:val="21"/>
+          <w:szCs w:val="21"/>
+        </w:rPr>
+        <w:t>Você construiu uma introdução para o plano de estudo de pesquisa de UX que:</w:t>
+      </w:r>
+    </w:p>
+    <w:p>
+      <w:pPr>
+        <w:pStyle w:val="NormalWeb"/>
+        <w:numPr>
+          <w:ilvl w:val="0"/>
+          <w:numId w:val="41"/>
+        </w:numPr>
+        <w:shd w:val="clear" w:color="auto" w:fill="FFFFFF"/>
+        <w:spacing w:before="0" w:beforeAutospacing="0" w:after="0" w:afterAutospacing="0"/>
+        <w:ind w:left="0"/>
+        <w:rPr>
+          <w:rFonts w:ascii="Arial" w:hAnsi="Arial" w:cs="Arial"/>
+          <w:color w:val="1F1F1F"/>
+          <w:sz w:val="21"/>
+          <w:szCs w:val="21"/>
+        </w:rPr>
+      </w:pPr>
+      <w:r>
+        <w:rPr>
+          <w:rFonts w:ascii="Arial" w:hAnsi="Arial" w:cs="Arial"/>
+          <w:color w:val="1F1F1F"/>
+          <w:sz w:val="21"/>
+          <w:szCs w:val="21"/>
+        </w:rPr>
+        <w:t xml:space="preserve">Tem um </w:t>
+      </w:r>
+      <w:r>
+        <w:rPr>
+          <w:rStyle w:val="Forte"/>
+          <w:rFonts w:ascii="unset" w:hAnsi="unset" w:cs="Arial"/>
+          <w:color w:val="1F1F1F"/>
+          <w:sz w:val="21"/>
+          <w:szCs w:val="21"/>
+        </w:rPr>
+        <w:t>título</w:t>
+      </w:r>
+      <w:r>
+        <w:rPr>
+          <w:rFonts w:ascii="Arial" w:hAnsi="Arial" w:cs="Arial"/>
+          <w:color w:val="1F1F1F"/>
+          <w:sz w:val="21"/>
+          <w:szCs w:val="21"/>
+        </w:rPr>
+        <w:t xml:space="preserve"> que representa o foco e a razão do estudo?</w:t>
+      </w:r>
+    </w:p>
+    <w:p>
+      <w:pPr>
+        <w:pStyle w:val="NormalWeb"/>
+        <w:numPr>
+          <w:ilvl w:val="0"/>
+          <w:numId w:val="41"/>
+        </w:numPr>
+        <w:shd w:val="clear" w:color="auto" w:fill="FFFFFF"/>
+        <w:spacing w:before="0" w:beforeAutospacing="0" w:after="0" w:afterAutospacing="0"/>
+        <w:ind w:left="0"/>
+        <w:rPr>
+          <w:rFonts w:ascii="Arial" w:hAnsi="Arial" w:cs="Arial"/>
+          <w:color w:val="1F1F1F"/>
+          <w:sz w:val="21"/>
+          <w:szCs w:val="21"/>
+        </w:rPr>
+      </w:pPr>
+      <w:r>
+        <w:rPr>
+          <w:rFonts w:ascii="Arial" w:hAnsi="Arial" w:cs="Arial"/>
+          <w:color w:val="1F1F1F"/>
+          <w:sz w:val="21"/>
+          <w:szCs w:val="21"/>
+        </w:rPr>
+        <w:t xml:space="preserve">Lista o nome, título e endereço de e-mail da pessoa responsável pela </w:t>
+      </w:r>
+      <w:r>
+        <w:rPr>
+          <w:rStyle w:val="Forte"/>
+          <w:rFonts w:ascii="unset" w:hAnsi="unset" w:cs="Arial"/>
+          <w:color w:val="1F1F1F"/>
+          <w:sz w:val="21"/>
+          <w:szCs w:val="21"/>
+        </w:rPr>
+        <w:t>autoria</w:t>
+      </w:r>
+      <w:r>
+        <w:rPr>
+          <w:rFonts w:ascii="Arial" w:hAnsi="Arial" w:cs="Arial"/>
+          <w:color w:val="1F1F1F"/>
+          <w:sz w:val="21"/>
+          <w:szCs w:val="21"/>
+        </w:rPr>
+        <w:t xml:space="preserve"> do plano?  </w:t>
+      </w:r>
+    </w:p>
+    <w:p>
+      <w:pPr>
+        <w:pStyle w:val="NormalWeb"/>
+        <w:numPr>
+          <w:ilvl w:val="0"/>
+          <w:numId w:val="41"/>
+        </w:numPr>
+        <w:shd w:val="clear" w:color="auto" w:fill="FFFFFF"/>
+        <w:spacing w:before="0" w:beforeAutospacing="0" w:after="0" w:afterAutospacing="0"/>
+        <w:ind w:left="0"/>
+        <w:rPr>
+          <w:rFonts w:ascii="Arial" w:hAnsi="Arial" w:cs="Arial"/>
+          <w:color w:val="1F1F1F"/>
+          <w:sz w:val="21"/>
+          <w:szCs w:val="21"/>
+        </w:rPr>
+      </w:pPr>
+      <w:r>
+        <w:rPr>
+          <w:rFonts w:ascii="Arial" w:hAnsi="Arial" w:cs="Arial"/>
+          <w:color w:val="1F1F1F"/>
+          <w:sz w:val="21"/>
+          <w:szCs w:val="21"/>
+        </w:rPr>
+        <w:t xml:space="preserve">Identifica as </w:t>
+      </w:r>
+      <w:r>
+        <w:rPr>
+          <w:rStyle w:val="Forte"/>
+          <w:rFonts w:ascii="unset" w:hAnsi="unset" w:cs="Arial"/>
+          <w:color w:val="1F1F1F"/>
+          <w:sz w:val="21"/>
+          <w:szCs w:val="21"/>
+        </w:rPr>
+        <w:t>partes interessadas</w:t>
+      </w:r>
+      <w:r>
+        <w:rPr>
+          <w:rFonts w:ascii="Arial" w:hAnsi="Arial" w:cs="Arial"/>
+          <w:color w:val="1F1F1F"/>
+          <w:sz w:val="21"/>
+          <w:szCs w:val="21"/>
+        </w:rPr>
+        <w:t xml:space="preserve"> do estudo, incluindo grupos com quem os testes serão realizados e pessoas da empresa que possam ser afetadas pelo estudo? </w:t>
+      </w:r>
+    </w:p>
+    <w:p>
+      <w:pPr>
+        <w:pStyle w:val="NormalWeb"/>
+        <w:numPr>
+          <w:ilvl w:val="0"/>
+          <w:numId w:val="41"/>
+        </w:numPr>
+        <w:shd w:val="clear" w:color="auto" w:fill="FFFFFF"/>
+        <w:spacing w:before="0" w:beforeAutospacing="0" w:after="0" w:afterAutospacing="0"/>
+        <w:ind w:left="0"/>
+        <w:rPr>
+          <w:rFonts w:ascii="Arial" w:hAnsi="Arial" w:cs="Arial"/>
+          <w:color w:val="1F1F1F"/>
+          <w:sz w:val="21"/>
+          <w:szCs w:val="21"/>
+        </w:rPr>
+      </w:pPr>
+      <w:r>
+        <w:rPr>
+          <w:rFonts w:ascii="Arial" w:hAnsi="Arial" w:cs="Arial"/>
+          <w:color w:val="1F1F1F"/>
+          <w:sz w:val="21"/>
+          <w:szCs w:val="21"/>
+        </w:rPr>
+        <w:t xml:space="preserve">A </w:t>
+      </w:r>
+      <w:r>
+        <w:rPr>
+          <w:rStyle w:val="Forte"/>
+          <w:rFonts w:ascii="unset" w:hAnsi="unset" w:cs="Arial"/>
+          <w:color w:val="1F1F1F"/>
+          <w:sz w:val="21"/>
+          <w:szCs w:val="21"/>
+        </w:rPr>
+        <w:t>data</w:t>
+      </w:r>
+      <w:r>
+        <w:rPr>
+          <w:rFonts w:ascii="Arial" w:hAnsi="Arial" w:cs="Arial"/>
+          <w:color w:val="1F1F1F"/>
+          <w:sz w:val="21"/>
+          <w:szCs w:val="21"/>
+        </w:rPr>
+        <w:t xml:space="preserve"> em que o plano foi atualizado pela última vez?</w:t>
+      </w:r>
+    </w:p>
+    <w:p>
+      <w:pPr>
+        <w:pStyle w:val="NormalWeb"/>
+        <w:numPr>
+          <w:ilvl w:val="0"/>
+          <w:numId w:val="41"/>
+        </w:numPr>
+        <w:shd w:val="clear" w:color="auto" w:fill="FFFFFF"/>
+        <w:spacing w:before="0" w:beforeAutospacing="0" w:after="0" w:afterAutospacing="0"/>
+        <w:ind w:left="0"/>
+        <w:rPr>
+          <w:rFonts w:ascii="Arial" w:hAnsi="Arial" w:cs="Arial"/>
+          <w:color w:val="1F1F1F"/>
+          <w:sz w:val="21"/>
+          <w:szCs w:val="21"/>
+        </w:rPr>
+      </w:pPr>
+      <w:r>
+        <w:rPr>
+          <w:rFonts w:ascii="Arial" w:hAnsi="Arial" w:cs="Arial"/>
+          <w:color w:val="1F1F1F"/>
+          <w:sz w:val="21"/>
+          <w:szCs w:val="21"/>
+        </w:rPr>
+        <w:t xml:space="preserve">Inclui uma breve explicação do </w:t>
+      </w:r>
+      <w:r>
+        <w:rPr>
+          <w:rStyle w:val="Forte"/>
+          <w:rFonts w:ascii="unset" w:hAnsi="unset" w:cs="Arial"/>
+          <w:color w:val="1F1F1F"/>
+          <w:sz w:val="21"/>
+          <w:szCs w:val="21"/>
+        </w:rPr>
+        <w:t>histórico do projeto</w:t>
+      </w:r>
+      <w:r>
+        <w:rPr>
+          <w:rFonts w:ascii="Arial" w:hAnsi="Arial" w:cs="Arial"/>
+          <w:color w:val="1F1F1F"/>
+          <w:sz w:val="21"/>
+          <w:szCs w:val="21"/>
+        </w:rPr>
+        <w:t xml:space="preserve"> que comunica o motivo do estudo e o que está sendo testado?</w:t>
+      </w:r>
+    </w:p>
+    <w:p>
+      <w:pPr>
+        <w:pStyle w:val="NormalWeb"/>
+        <w:numPr>
+          <w:ilvl w:val="0"/>
+          <w:numId w:val="41"/>
+        </w:numPr>
+        <w:shd w:val="clear" w:color="auto" w:fill="FFFFFF"/>
+        <w:spacing w:before="0" w:beforeAutospacing="0" w:after="0" w:afterAutospacing="0"/>
+        <w:ind w:left="0"/>
+        <w:rPr>
+          <w:rFonts w:ascii="Arial" w:hAnsi="Arial" w:cs="Arial"/>
+          <w:color w:val="1F1F1F"/>
+          <w:sz w:val="21"/>
+          <w:szCs w:val="21"/>
+        </w:rPr>
+      </w:pPr>
+      <w:r>
+        <w:rPr>
+          <w:rFonts w:ascii="Arial" w:hAnsi="Arial" w:cs="Arial"/>
+          <w:color w:val="1F1F1F"/>
+          <w:sz w:val="21"/>
+          <w:szCs w:val="21"/>
+        </w:rPr>
+        <w:lastRenderedPageBreak/>
+        <w:t xml:space="preserve">Descreve </w:t>
+      </w:r>
+      <w:r>
+        <w:rPr>
+          <w:rStyle w:val="Forte"/>
+          <w:rFonts w:ascii="unset" w:hAnsi="unset" w:cs="Arial"/>
+          <w:color w:val="1F1F1F"/>
+          <w:sz w:val="21"/>
+          <w:szCs w:val="21"/>
+        </w:rPr>
+        <w:t>objetivos de pesquisa</w:t>
+      </w:r>
+      <w:r>
+        <w:rPr>
+          <w:rFonts w:ascii="Arial" w:hAnsi="Arial" w:cs="Arial"/>
+          <w:color w:val="1F1F1F"/>
+          <w:sz w:val="21"/>
+          <w:szCs w:val="21"/>
+        </w:rPr>
+        <w:t xml:space="preserve"> que demonstram o que você gostaria de aprender com o estudo e como os resultados da pesquisa podem afetar suas decisões de design?</w:t>
+      </w:r>
+    </w:p>
+    <w:p>
+      <w:pPr>
+        <w:pStyle w:val="NormalWeb"/>
+        <w:shd w:val="clear" w:color="auto" w:fill="FFFFFF"/>
+        <w:spacing w:before="0" w:beforeAutospacing="0"/>
+        <w:rPr>
+          <w:rFonts w:ascii="Arial" w:hAnsi="Arial" w:cs="Arial"/>
+          <w:color w:val="1F1F1F"/>
+          <w:sz w:val="21"/>
+          <w:szCs w:val="21"/>
+        </w:rPr>
+      </w:pPr>
+      <w:r>
+        <w:rPr>
+          <w:rFonts w:ascii="Arial" w:hAnsi="Arial" w:cs="Arial"/>
+          <w:color w:val="1F1F1F"/>
+          <w:sz w:val="21"/>
+          <w:szCs w:val="21"/>
+        </w:rPr>
+        <w:t>A partir da declaração de problema, você foi capaz de formular perguntas principais de pesquisa correspondentes que:</w:t>
+      </w:r>
+    </w:p>
+    <w:p>
+      <w:pPr>
+        <w:pStyle w:val="NormalWeb"/>
+        <w:numPr>
+          <w:ilvl w:val="0"/>
+          <w:numId w:val="42"/>
+        </w:numPr>
+        <w:shd w:val="clear" w:color="auto" w:fill="FFFFFF"/>
+        <w:spacing w:before="0" w:beforeAutospacing="0" w:after="0" w:afterAutospacing="0"/>
+        <w:ind w:left="0"/>
+        <w:rPr>
+          <w:rFonts w:ascii="Arial" w:hAnsi="Arial" w:cs="Arial"/>
+          <w:color w:val="1F1F1F"/>
+          <w:sz w:val="21"/>
+          <w:szCs w:val="21"/>
+        </w:rPr>
+      </w:pPr>
+      <w:r>
+        <w:rPr>
+          <w:rFonts w:ascii="Arial" w:hAnsi="Arial" w:cs="Arial"/>
+          <w:color w:val="1F1F1F"/>
+          <w:sz w:val="21"/>
+          <w:szCs w:val="21"/>
+        </w:rPr>
+        <w:t>Podem ser transformadas em ações e são claramente respondidas pela sua pesquisa? </w:t>
+      </w:r>
+    </w:p>
+    <w:p>
+      <w:pPr>
+        <w:pStyle w:val="NormalWeb"/>
+        <w:numPr>
+          <w:ilvl w:val="0"/>
+          <w:numId w:val="42"/>
+        </w:numPr>
+        <w:shd w:val="clear" w:color="auto" w:fill="FFFFFF"/>
+        <w:spacing w:before="0" w:beforeAutospacing="0" w:after="0" w:afterAutospacing="0"/>
+        <w:ind w:left="0"/>
+        <w:rPr>
+          <w:rFonts w:ascii="Arial" w:hAnsi="Arial" w:cs="Arial"/>
+          <w:color w:val="1F1F1F"/>
+          <w:sz w:val="21"/>
+          <w:szCs w:val="21"/>
+        </w:rPr>
+      </w:pPr>
+      <w:r>
+        <w:rPr>
+          <w:rFonts w:ascii="Arial" w:hAnsi="Arial" w:cs="Arial"/>
+          <w:color w:val="1F1F1F"/>
+          <w:sz w:val="21"/>
+          <w:szCs w:val="21"/>
+        </w:rPr>
+        <w:t>São específicas, para garantir que o estudo gera dados significativos?</w:t>
+      </w:r>
+    </w:p>
+    <w:p>
+      <w:pPr>
+        <w:pStyle w:val="NormalWeb"/>
+        <w:numPr>
+          <w:ilvl w:val="0"/>
+          <w:numId w:val="42"/>
+        </w:numPr>
+        <w:shd w:val="clear" w:color="auto" w:fill="FFFFFF"/>
+        <w:spacing w:before="0" w:beforeAutospacing="0" w:after="0" w:afterAutospacing="0"/>
+        <w:ind w:left="0"/>
+        <w:rPr>
+          <w:rFonts w:ascii="Arial" w:hAnsi="Arial" w:cs="Arial"/>
+          <w:color w:val="1F1F1F"/>
+          <w:sz w:val="21"/>
+          <w:szCs w:val="21"/>
+        </w:rPr>
+      </w:pPr>
+      <w:r>
+        <w:rPr>
+          <w:rFonts w:ascii="Arial" w:hAnsi="Arial" w:cs="Arial"/>
+          <w:color w:val="1F1F1F"/>
+          <w:sz w:val="21"/>
+          <w:szCs w:val="21"/>
+        </w:rPr>
+        <w:t>São formuladas de maneira neutra e não enviesada, para que os usuários não sejam direcionados a determinadas respostas?</w:t>
+      </w:r>
+    </w:p>
+    <w:p>
+      <w:pPr>
+        <w:pStyle w:val="NormalWeb"/>
+        <w:numPr>
+          <w:ilvl w:val="0"/>
+          <w:numId w:val="42"/>
+        </w:numPr>
+        <w:shd w:val="clear" w:color="auto" w:fill="FFFFFF"/>
+        <w:spacing w:before="0" w:beforeAutospacing="0" w:after="0" w:afterAutospacing="0"/>
+        <w:ind w:left="0"/>
+        <w:rPr>
+          <w:rFonts w:ascii="Arial" w:hAnsi="Arial" w:cs="Arial"/>
+          <w:color w:val="1F1F1F"/>
+          <w:sz w:val="21"/>
+          <w:szCs w:val="21"/>
+        </w:rPr>
+      </w:pPr>
+      <w:r>
+        <w:rPr>
+          <w:rFonts w:ascii="Arial" w:hAnsi="Arial" w:cs="Arial"/>
+          <w:color w:val="1F1F1F"/>
+          <w:sz w:val="21"/>
+          <w:szCs w:val="21"/>
+        </w:rPr>
+        <w:t>Deixam claro se a pesquisa está coletando dados quantitativos ou qualitativos?</w:t>
+      </w:r>
+    </w:p>
+    <w:p>
+      <w:pPr>
+        <w:pStyle w:val="NormalWeb"/>
+        <w:shd w:val="clear" w:color="auto" w:fill="FFFFFF"/>
+        <w:spacing w:before="0" w:beforeAutospacing="0"/>
+        <w:rPr>
+          <w:rFonts w:ascii="Arial" w:hAnsi="Arial" w:cs="Arial"/>
+          <w:color w:val="1F1F1F"/>
+          <w:sz w:val="21"/>
+          <w:szCs w:val="21"/>
+        </w:rPr>
+      </w:pPr>
+      <w:r>
+        <w:rPr>
+          <w:rFonts w:ascii="Arial" w:hAnsi="Arial" w:cs="Arial"/>
+          <w:color w:val="1F1F1F"/>
+          <w:sz w:val="21"/>
+          <w:szCs w:val="21"/>
+        </w:rPr>
+        <w:t>Se a resposta for “Sim” para todas essas perguntas, bom trabalho! Se houver perguntas que você não conseguiu responder “Sim”, essas são áreas em que é possível melhorar seu plano de estudo de pesquisa de UX e suas perguntas principais de pesquisa. Volte e reescreva esses elementos pensando nesses critérios.</w:t>
+      </w:r>
+    </w:p>
+    <w:p>
+      <w:bookmarkStart w:id="0" w:name="_GoBack"/>
+      <w:bookmarkEnd w:id="0"/>
+    </w:p>
     <w:sectPr>
       <w:pgSz w:w="11906" w:h="16838"/>
       <w:pgMar w:top="1417" w:right="1701" w:bottom="1417" w:left="1701" w:header="708" w:footer="708" w:gutter="0"/>
@@ -6548,7 +8165,7 @@
 </file>
 
 <file path=word/numbering.xml><?xml version="1.0" encoding="utf-8"?>
-<w:numbering xmlns:wpc="http://schemas.microsoft.com/office/word/2010/wordprocessingCanvas" xmlns:cx="http://schemas.microsoft.com/office/drawing/2014/chartex" xmlns:cx1="http://schemas.microsoft.com/office/drawing/2015/9/8/chartex" xmlns:cx2="http://schemas.microsoft.com/office/drawing/2015/10/21/chartex" xmlns:cx3="http://schemas.microsoft.com/office/drawing/2016/5/9/chartex" xmlns:cx4="http://schemas.microsoft.com/office/drawing/2016/5/10/chartex" xmlns:cx5="http://schemas.microsoft.com/office/drawing/2016/5/11/chartex" xmlns:cx6="http://schemas.microsoft.com/office/drawing/2016/5/12/chartex" xmlns:cx7="http://schemas.microsoft.com/office/drawing/2016/5/13/chartex" xmlns:cx8="http://schemas.microsoft.com/office/drawing/2016/5/14/chartex" xmlns:mc="http://schemas.openxmlformats.org/markup-compatibility/2006" xmlns:aink="http://schemas.microsoft.com/office/drawing/2016/ink" xmlns:am3d="http://schemas.microsoft.com/office/drawing/2017/model3d" xmlns:o="urn:schemas-microsoft-com:office:office" xmlns:oel="http://schemas.microsoft.com/office/2019/extlst" xmlns:r="http://schemas.openxmlformats.org/officeDocument/2006/relationships" xmlns:m="http://schemas.openxmlformats.org/officeDocument/2006/math" xmlns:v="urn:schemas-microsoft-com:vml" xmlns:wp14="http://schemas.microsoft.com/office/word/2010/wordprocessingDrawing" xmlns:wp="http://schemas.openxmlformats.org/drawingml/2006/wordprocessingDrawing" xmlns:w10="urn:schemas-microsoft-com:office:word" xmlns:w="http://schemas.openxmlformats.org/wordprocessingml/2006/main" xmlns:w14="http://schemas.microsoft.com/office/word/2010/wordml" xmlns:w15="http://schemas.microsoft.com/office/word/2012/wordml" xmlns:w16cex="http://schemas.microsoft.com/office/word/2018/wordml/cex" xmlns:w16cid="http://schemas.microsoft.com/office/word/2016/wordml/cid" xmlns:w16="http://schemas.microsoft.com/office/word/2018/wordml" xmlns:w16sdtdh="http://schemas.microsoft.com/office/word/2020/wordml/sdtdatahash" xmlns:w16se="http://schemas.microsoft.com/office/word/2015/wordml/symex" xmlns:wpg="http://schemas.microsoft.com/office/word/2010/wordprocessingGroup" xmlns:wpi="http://schemas.microsoft.com/office/word/2010/wordprocessingInk" xmlns:wne="http://schemas.microsoft.com/office/word/2006/wordml" xmlns:wps="http://schemas.microsoft.com/office/word/2010/wordprocessingShape" mc:Ignorable="w14 w15 w16se w16cid w16 w16cex w16sdtdh wp14">
+<w:numbering xmlns:wpc="http://schemas.microsoft.com/office/word/2010/wordprocessingCanvas" xmlns:cx="http://schemas.microsoft.com/office/drawing/2014/chartex" xmlns:cx1="http://schemas.microsoft.com/office/drawing/2015/9/8/chartex" xmlns:mc="http://schemas.openxmlformats.org/markup-compatibility/2006" xmlns:o="urn:schemas-microsoft-com:office:office" xmlns:r="http://schemas.openxmlformats.org/officeDocument/2006/relationships" xmlns:m="http://schemas.openxmlformats.org/officeDocument/2006/math" xmlns:v="urn:schemas-microsoft-com:vml" xmlns:wp14="http://schemas.microsoft.com/office/word/2010/wordprocessingDrawing" xmlns:wp="http://schemas.openxmlformats.org/drawingml/2006/wordprocessingDrawing" xmlns:w10="urn:schemas-microsoft-com:office:word" xmlns:w="http://schemas.openxmlformats.org/wordprocessingml/2006/main" xmlns:w14="http://schemas.microsoft.com/office/word/2010/wordml" xmlns:w15="http://schemas.microsoft.com/office/word/2012/wordml" xmlns:w16se="http://schemas.microsoft.com/office/word/2015/wordml/symex" xmlns:wpg="http://schemas.microsoft.com/office/word/2010/wordprocessingGroup" xmlns:wpi="http://schemas.microsoft.com/office/word/2010/wordprocessingInk" xmlns:wne="http://schemas.microsoft.com/office/word/2006/wordml" xmlns:wps="http://schemas.microsoft.com/office/word/2010/wordprocessingShape" mc:Ignorable="w14 w15 w16se wp14">
   <w:abstractNum w:abstractNumId="0" w15:restartNumberingAfterBreak="0">
     <w:nsid w:val="00AF7300"/>
     <w:multiLevelType w:val="multilevel"/>
@@ -7408,6 +9025,304 @@
     </w:lvl>
   </w:abstractNum>
   <w:abstractNum w:abstractNumId="6" w15:restartNumberingAfterBreak="0">
+    <w:nsid w:val="16AF79B0"/>
+    <w:multiLevelType w:val="multilevel"/>
+    <w:tmpl w:val="3EA22BA2"/>
+    <w:lvl w:ilvl="0">
+      <w:start w:val="1"/>
+      <w:numFmt w:val="bullet"/>
+      <w:lvlText w:val=""/>
+      <w:lvlJc w:val="left"/>
+      <w:pPr>
+        <w:tabs>
+          <w:tab w:val="num" w:pos="720"/>
+        </w:tabs>
+        <w:ind w:left="720" w:hanging="360"/>
+      </w:pPr>
+      <w:rPr>
+        <w:rFonts w:ascii="Symbol" w:hAnsi="Symbol" w:hint="default"/>
+        <w:sz w:val="20"/>
+      </w:rPr>
+    </w:lvl>
+    <w:lvl w:ilvl="1" w:tentative="1">
+      <w:start w:val="1"/>
+      <w:numFmt w:val="bullet"/>
+      <w:lvlText w:val=""/>
+      <w:lvlJc w:val="left"/>
+      <w:pPr>
+        <w:tabs>
+          <w:tab w:val="num" w:pos="1440"/>
+        </w:tabs>
+        <w:ind w:left="1440" w:hanging="360"/>
+      </w:pPr>
+      <w:rPr>
+        <w:rFonts w:ascii="Symbol" w:hAnsi="Symbol" w:hint="default"/>
+        <w:sz w:val="20"/>
+      </w:rPr>
+    </w:lvl>
+    <w:lvl w:ilvl="2" w:tentative="1">
+      <w:start w:val="1"/>
+      <w:numFmt w:val="bullet"/>
+      <w:lvlText w:val=""/>
+      <w:lvlJc w:val="left"/>
+      <w:pPr>
+        <w:tabs>
+          <w:tab w:val="num" w:pos="2160"/>
+        </w:tabs>
+        <w:ind w:left="2160" w:hanging="360"/>
+      </w:pPr>
+      <w:rPr>
+        <w:rFonts w:ascii="Symbol" w:hAnsi="Symbol" w:hint="default"/>
+        <w:sz w:val="20"/>
+      </w:rPr>
+    </w:lvl>
+    <w:lvl w:ilvl="3" w:tentative="1">
+      <w:start w:val="1"/>
+      <w:numFmt w:val="bullet"/>
+      <w:lvlText w:val=""/>
+      <w:lvlJc w:val="left"/>
+      <w:pPr>
+        <w:tabs>
+          <w:tab w:val="num" w:pos="2880"/>
+        </w:tabs>
+        <w:ind w:left="2880" w:hanging="360"/>
+      </w:pPr>
+      <w:rPr>
+        <w:rFonts w:ascii="Symbol" w:hAnsi="Symbol" w:hint="default"/>
+        <w:sz w:val="20"/>
+      </w:rPr>
+    </w:lvl>
+    <w:lvl w:ilvl="4" w:tentative="1">
+      <w:start w:val="1"/>
+      <w:numFmt w:val="bullet"/>
+      <w:lvlText w:val=""/>
+      <w:lvlJc w:val="left"/>
+      <w:pPr>
+        <w:tabs>
+          <w:tab w:val="num" w:pos="3600"/>
+        </w:tabs>
+        <w:ind w:left="3600" w:hanging="360"/>
+      </w:pPr>
+      <w:rPr>
+        <w:rFonts w:ascii="Symbol" w:hAnsi="Symbol" w:hint="default"/>
+        <w:sz w:val="20"/>
+      </w:rPr>
+    </w:lvl>
+    <w:lvl w:ilvl="5" w:tentative="1">
+      <w:start w:val="1"/>
+      <w:numFmt w:val="bullet"/>
+      <w:lvlText w:val=""/>
+      <w:lvlJc w:val="left"/>
+      <w:pPr>
+        <w:tabs>
+          <w:tab w:val="num" w:pos="4320"/>
+        </w:tabs>
+        <w:ind w:left="4320" w:hanging="360"/>
+      </w:pPr>
+      <w:rPr>
+        <w:rFonts w:ascii="Symbol" w:hAnsi="Symbol" w:hint="default"/>
+        <w:sz w:val="20"/>
+      </w:rPr>
+    </w:lvl>
+    <w:lvl w:ilvl="6" w:tentative="1">
+      <w:start w:val="1"/>
+      <w:numFmt w:val="bullet"/>
+      <w:lvlText w:val=""/>
+      <w:lvlJc w:val="left"/>
+      <w:pPr>
+        <w:tabs>
+          <w:tab w:val="num" w:pos="5040"/>
+        </w:tabs>
+        <w:ind w:left="5040" w:hanging="360"/>
+      </w:pPr>
+      <w:rPr>
+        <w:rFonts w:ascii="Symbol" w:hAnsi="Symbol" w:hint="default"/>
+        <w:sz w:val="20"/>
+      </w:rPr>
+    </w:lvl>
+    <w:lvl w:ilvl="7" w:tentative="1">
+      <w:start w:val="1"/>
+      <w:numFmt w:val="bullet"/>
+      <w:lvlText w:val=""/>
+      <w:lvlJc w:val="left"/>
+      <w:pPr>
+        <w:tabs>
+          <w:tab w:val="num" w:pos="5760"/>
+        </w:tabs>
+        <w:ind w:left="5760" w:hanging="360"/>
+      </w:pPr>
+      <w:rPr>
+        <w:rFonts w:ascii="Symbol" w:hAnsi="Symbol" w:hint="default"/>
+        <w:sz w:val="20"/>
+      </w:rPr>
+    </w:lvl>
+    <w:lvl w:ilvl="8" w:tentative="1">
+      <w:start w:val="1"/>
+      <w:numFmt w:val="bullet"/>
+      <w:lvlText w:val=""/>
+      <w:lvlJc w:val="left"/>
+      <w:pPr>
+        <w:tabs>
+          <w:tab w:val="num" w:pos="6480"/>
+        </w:tabs>
+        <w:ind w:left="6480" w:hanging="360"/>
+      </w:pPr>
+      <w:rPr>
+        <w:rFonts w:ascii="Symbol" w:hAnsi="Symbol" w:hint="default"/>
+        <w:sz w:val="20"/>
+      </w:rPr>
+    </w:lvl>
+  </w:abstractNum>
+  <w:abstractNum w:abstractNumId="7" w15:restartNumberingAfterBreak="0">
+    <w:nsid w:val="1DCC50D9"/>
+    <w:multiLevelType w:val="multilevel"/>
+    <w:tmpl w:val="9AFA012E"/>
+    <w:lvl w:ilvl="0">
+      <w:start w:val="1"/>
+      <w:numFmt w:val="bullet"/>
+      <w:lvlText w:val=""/>
+      <w:lvlJc w:val="left"/>
+      <w:pPr>
+        <w:tabs>
+          <w:tab w:val="num" w:pos="720"/>
+        </w:tabs>
+        <w:ind w:left="720" w:hanging="360"/>
+      </w:pPr>
+      <w:rPr>
+        <w:rFonts w:ascii="Symbol" w:hAnsi="Symbol" w:hint="default"/>
+        <w:sz w:val="20"/>
+      </w:rPr>
+    </w:lvl>
+    <w:lvl w:ilvl="1" w:tentative="1">
+      <w:start w:val="1"/>
+      <w:numFmt w:val="bullet"/>
+      <w:lvlText w:val=""/>
+      <w:lvlJc w:val="left"/>
+      <w:pPr>
+        <w:tabs>
+          <w:tab w:val="num" w:pos="1440"/>
+        </w:tabs>
+        <w:ind w:left="1440" w:hanging="360"/>
+      </w:pPr>
+      <w:rPr>
+        <w:rFonts w:ascii="Symbol" w:hAnsi="Symbol" w:hint="default"/>
+        <w:sz w:val="20"/>
+      </w:rPr>
+    </w:lvl>
+    <w:lvl w:ilvl="2" w:tentative="1">
+      <w:start w:val="1"/>
+      <w:numFmt w:val="bullet"/>
+      <w:lvlText w:val=""/>
+      <w:lvlJc w:val="left"/>
+      <w:pPr>
+        <w:tabs>
+          <w:tab w:val="num" w:pos="2160"/>
+        </w:tabs>
+        <w:ind w:left="2160" w:hanging="360"/>
+      </w:pPr>
+      <w:rPr>
+        <w:rFonts w:ascii="Symbol" w:hAnsi="Symbol" w:hint="default"/>
+        <w:sz w:val="20"/>
+      </w:rPr>
+    </w:lvl>
+    <w:lvl w:ilvl="3" w:tentative="1">
+      <w:start w:val="1"/>
+      <w:numFmt w:val="bullet"/>
+      <w:lvlText w:val=""/>
+      <w:lvlJc w:val="left"/>
+      <w:pPr>
+        <w:tabs>
+          <w:tab w:val="num" w:pos="2880"/>
+        </w:tabs>
+        <w:ind w:left="2880" w:hanging="360"/>
+      </w:pPr>
+      <w:rPr>
+        <w:rFonts w:ascii="Symbol" w:hAnsi="Symbol" w:hint="default"/>
+        <w:sz w:val="20"/>
+      </w:rPr>
+    </w:lvl>
+    <w:lvl w:ilvl="4" w:tentative="1">
+      <w:start w:val="1"/>
+      <w:numFmt w:val="bullet"/>
+      <w:lvlText w:val=""/>
+      <w:lvlJc w:val="left"/>
+      <w:pPr>
+        <w:tabs>
+          <w:tab w:val="num" w:pos="3600"/>
+        </w:tabs>
+        <w:ind w:left="3600" w:hanging="360"/>
+      </w:pPr>
+      <w:rPr>
+        <w:rFonts w:ascii="Symbol" w:hAnsi="Symbol" w:hint="default"/>
+        <w:sz w:val="20"/>
+      </w:rPr>
+    </w:lvl>
+    <w:lvl w:ilvl="5" w:tentative="1">
+      <w:start w:val="1"/>
+      <w:numFmt w:val="bullet"/>
+      <w:lvlText w:val=""/>
+      <w:lvlJc w:val="left"/>
+      <w:pPr>
+        <w:tabs>
+          <w:tab w:val="num" w:pos="4320"/>
+        </w:tabs>
+        <w:ind w:left="4320" w:hanging="360"/>
+      </w:pPr>
+      <w:rPr>
+        <w:rFonts w:ascii="Symbol" w:hAnsi="Symbol" w:hint="default"/>
+        <w:sz w:val="20"/>
+      </w:rPr>
+    </w:lvl>
+    <w:lvl w:ilvl="6" w:tentative="1">
+      <w:start w:val="1"/>
+      <w:numFmt w:val="bullet"/>
+      <w:lvlText w:val=""/>
+      <w:lvlJc w:val="left"/>
+      <w:pPr>
+        <w:tabs>
+          <w:tab w:val="num" w:pos="5040"/>
+        </w:tabs>
+        <w:ind w:left="5040" w:hanging="360"/>
+      </w:pPr>
+      <w:rPr>
+        <w:rFonts w:ascii="Symbol" w:hAnsi="Symbol" w:hint="default"/>
+        <w:sz w:val="20"/>
+      </w:rPr>
+    </w:lvl>
+    <w:lvl w:ilvl="7" w:tentative="1">
+      <w:start w:val="1"/>
+      <w:numFmt w:val="bullet"/>
+      <w:lvlText w:val=""/>
+      <w:lvlJc w:val="left"/>
+      <w:pPr>
+        <w:tabs>
+          <w:tab w:val="num" w:pos="5760"/>
+        </w:tabs>
+        <w:ind w:left="5760" w:hanging="360"/>
+      </w:pPr>
+      <w:rPr>
+        <w:rFonts w:ascii="Symbol" w:hAnsi="Symbol" w:hint="default"/>
+        <w:sz w:val="20"/>
+      </w:rPr>
+    </w:lvl>
+    <w:lvl w:ilvl="8" w:tentative="1">
+      <w:start w:val="1"/>
+      <w:numFmt w:val="bullet"/>
+      <w:lvlText w:val=""/>
+      <w:lvlJc w:val="left"/>
+      <w:pPr>
+        <w:tabs>
+          <w:tab w:val="num" w:pos="6480"/>
+        </w:tabs>
+        <w:ind w:left="6480" w:hanging="360"/>
+      </w:pPr>
+      <w:rPr>
+        <w:rFonts w:ascii="Symbol" w:hAnsi="Symbol" w:hint="default"/>
+        <w:sz w:val="20"/>
+      </w:rPr>
+    </w:lvl>
+  </w:abstractNum>
+  <w:abstractNum w:abstractNumId="8" w15:restartNumberingAfterBreak="0">
     <w:nsid w:val="1F582DD0"/>
     <w:multiLevelType w:val="multilevel"/>
     <w:tmpl w:val="7CAC4A28"/>
@@ -7556,7 +9471,7 @@
       </w:rPr>
     </w:lvl>
   </w:abstractNum>
-  <w:abstractNum w:abstractNumId="7" w15:restartNumberingAfterBreak="0">
+  <w:abstractNum w:abstractNumId="9" w15:restartNumberingAfterBreak="0">
     <w:nsid w:val="232749DF"/>
     <w:multiLevelType w:val="multilevel"/>
     <w:tmpl w:val="7082AB52"/>
@@ -7705,7 +9620,7 @@
       </w:rPr>
     </w:lvl>
   </w:abstractNum>
-  <w:abstractNum w:abstractNumId="8" w15:restartNumberingAfterBreak="0">
+  <w:abstractNum w:abstractNumId="10" w15:restartNumberingAfterBreak="0">
     <w:nsid w:val="290677D6"/>
     <w:multiLevelType w:val="multilevel"/>
     <w:tmpl w:val="27A2D3C6"/>
@@ -7854,7 +9769,7 @@
       </w:rPr>
     </w:lvl>
   </w:abstractNum>
-  <w:abstractNum w:abstractNumId="9" w15:restartNumberingAfterBreak="0">
+  <w:abstractNum w:abstractNumId="11" w15:restartNumberingAfterBreak="0">
     <w:nsid w:val="2A0B1653"/>
     <w:multiLevelType w:val="multilevel"/>
     <w:tmpl w:val="47609E3A"/>
@@ -7967,7 +9882,7 @@
       </w:pPr>
     </w:lvl>
   </w:abstractNum>
-  <w:abstractNum w:abstractNumId="10" w15:restartNumberingAfterBreak="0">
+  <w:abstractNum w:abstractNumId="12" w15:restartNumberingAfterBreak="0">
     <w:nsid w:val="2A181D21"/>
     <w:multiLevelType w:val="multilevel"/>
     <w:tmpl w:val="8446E110"/>
@@ -8116,7 +10031,7 @@
       </w:rPr>
     </w:lvl>
   </w:abstractNum>
-  <w:abstractNum w:abstractNumId="11" w15:restartNumberingAfterBreak="0">
+  <w:abstractNum w:abstractNumId="13" w15:restartNumberingAfterBreak="0">
     <w:nsid w:val="2B55231B"/>
     <w:multiLevelType w:val="multilevel"/>
     <w:tmpl w:val="198C73B0"/>
@@ -8265,7 +10180,7 @@
       </w:rPr>
     </w:lvl>
   </w:abstractNum>
-  <w:abstractNum w:abstractNumId="12" w15:restartNumberingAfterBreak="0">
+  <w:abstractNum w:abstractNumId="14" w15:restartNumberingAfterBreak="0">
     <w:nsid w:val="2C6A2580"/>
     <w:multiLevelType w:val="multilevel"/>
     <w:tmpl w:val="A15821B0"/>
@@ -8414,7 +10329,7 @@
       </w:rPr>
     </w:lvl>
   </w:abstractNum>
-  <w:abstractNum w:abstractNumId="13" w15:restartNumberingAfterBreak="0">
+  <w:abstractNum w:abstractNumId="15" w15:restartNumberingAfterBreak="0">
     <w:nsid w:val="2CB27747"/>
     <w:multiLevelType w:val="multilevel"/>
     <w:tmpl w:val="48426DF8"/>
@@ -8563,7 +10478,7 @@
       </w:rPr>
     </w:lvl>
   </w:abstractNum>
-  <w:abstractNum w:abstractNumId="14" w15:restartNumberingAfterBreak="0">
+  <w:abstractNum w:abstractNumId="16" w15:restartNumberingAfterBreak="0">
     <w:nsid w:val="30AF7763"/>
     <w:multiLevelType w:val="multilevel"/>
     <w:tmpl w:val="ADD0874C"/>
@@ -8712,7 +10627,7 @@
       </w:rPr>
     </w:lvl>
   </w:abstractNum>
-  <w:abstractNum w:abstractNumId="15" w15:restartNumberingAfterBreak="0">
+  <w:abstractNum w:abstractNumId="17" w15:restartNumberingAfterBreak="0">
     <w:nsid w:val="32A22296"/>
     <w:multiLevelType w:val="multilevel"/>
     <w:tmpl w:val="35FA21F6"/>
@@ -8861,7 +10776,7 @@
       </w:rPr>
     </w:lvl>
   </w:abstractNum>
-  <w:abstractNum w:abstractNumId="16" w15:restartNumberingAfterBreak="0">
+  <w:abstractNum w:abstractNumId="18" w15:restartNumberingAfterBreak="0">
     <w:nsid w:val="33811955"/>
     <w:multiLevelType w:val="multilevel"/>
     <w:tmpl w:val="289C5FB8"/>
@@ -9010,7 +10925,7 @@
       </w:rPr>
     </w:lvl>
   </w:abstractNum>
-  <w:abstractNum w:abstractNumId="17" w15:restartNumberingAfterBreak="0">
+  <w:abstractNum w:abstractNumId="19" w15:restartNumberingAfterBreak="0">
     <w:nsid w:val="3458473F"/>
     <w:multiLevelType w:val="multilevel"/>
     <w:tmpl w:val="DFC6312A"/>
@@ -9159,7 +11074,7 @@
       </w:rPr>
     </w:lvl>
   </w:abstractNum>
-  <w:abstractNum w:abstractNumId="18" w15:restartNumberingAfterBreak="0">
+  <w:abstractNum w:abstractNumId="20" w15:restartNumberingAfterBreak="0">
     <w:nsid w:val="34584C76"/>
     <w:multiLevelType w:val="multilevel"/>
     <w:tmpl w:val="0F04912C"/>
@@ -9308,7 +11223,7 @@
       </w:rPr>
     </w:lvl>
   </w:abstractNum>
-  <w:abstractNum w:abstractNumId="19" w15:restartNumberingAfterBreak="0">
+  <w:abstractNum w:abstractNumId="21" w15:restartNumberingAfterBreak="0">
     <w:nsid w:val="367C6ACD"/>
     <w:multiLevelType w:val="multilevel"/>
     <w:tmpl w:val="115E7ED0"/>
@@ -9457,7 +11372,7 @@
       </w:rPr>
     </w:lvl>
   </w:abstractNum>
-  <w:abstractNum w:abstractNumId="20" w15:restartNumberingAfterBreak="0">
+  <w:abstractNum w:abstractNumId="22" w15:restartNumberingAfterBreak="0">
     <w:nsid w:val="37A169EE"/>
     <w:multiLevelType w:val="multilevel"/>
     <w:tmpl w:val="1662F2E6"/>
@@ -9606,7 +11521,7 @@
       </w:rPr>
     </w:lvl>
   </w:abstractNum>
-  <w:abstractNum w:abstractNumId="21" w15:restartNumberingAfterBreak="0">
+  <w:abstractNum w:abstractNumId="23" w15:restartNumberingAfterBreak="0">
     <w:nsid w:val="38E72B3C"/>
     <w:multiLevelType w:val="multilevel"/>
     <w:tmpl w:val="B758438A"/>
@@ -9755,7 +11670,305 @@
       </w:rPr>
     </w:lvl>
   </w:abstractNum>
-  <w:abstractNum w:abstractNumId="22" w15:restartNumberingAfterBreak="0">
+  <w:abstractNum w:abstractNumId="24" w15:restartNumberingAfterBreak="0">
+    <w:nsid w:val="3AA047A4"/>
+    <w:multiLevelType w:val="multilevel"/>
+    <w:tmpl w:val="4B882D32"/>
+    <w:lvl w:ilvl="0">
+      <w:start w:val="1"/>
+      <w:numFmt w:val="bullet"/>
+      <w:lvlText w:val=""/>
+      <w:lvlJc w:val="left"/>
+      <w:pPr>
+        <w:tabs>
+          <w:tab w:val="num" w:pos="720"/>
+        </w:tabs>
+        <w:ind w:left="720" w:hanging="360"/>
+      </w:pPr>
+      <w:rPr>
+        <w:rFonts w:ascii="Symbol" w:hAnsi="Symbol" w:hint="default"/>
+        <w:sz w:val="20"/>
+      </w:rPr>
+    </w:lvl>
+    <w:lvl w:ilvl="1" w:tentative="1">
+      <w:start w:val="1"/>
+      <w:numFmt w:val="bullet"/>
+      <w:lvlText w:val=""/>
+      <w:lvlJc w:val="left"/>
+      <w:pPr>
+        <w:tabs>
+          <w:tab w:val="num" w:pos="1440"/>
+        </w:tabs>
+        <w:ind w:left="1440" w:hanging="360"/>
+      </w:pPr>
+      <w:rPr>
+        <w:rFonts w:ascii="Symbol" w:hAnsi="Symbol" w:hint="default"/>
+        <w:sz w:val="20"/>
+      </w:rPr>
+    </w:lvl>
+    <w:lvl w:ilvl="2" w:tentative="1">
+      <w:start w:val="1"/>
+      <w:numFmt w:val="bullet"/>
+      <w:lvlText w:val=""/>
+      <w:lvlJc w:val="left"/>
+      <w:pPr>
+        <w:tabs>
+          <w:tab w:val="num" w:pos="2160"/>
+        </w:tabs>
+        <w:ind w:left="2160" w:hanging="360"/>
+      </w:pPr>
+      <w:rPr>
+        <w:rFonts w:ascii="Symbol" w:hAnsi="Symbol" w:hint="default"/>
+        <w:sz w:val="20"/>
+      </w:rPr>
+    </w:lvl>
+    <w:lvl w:ilvl="3" w:tentative="1">
+      <w:start w:val="1"/>
+      <w:numFmt w:val="bullet"/>
+      <w:lvlText w:val=""/>
+      <w:lvlJc w:val="left"/>
+      <w:pPr>
+        <w:tabs>
+          <w:tab w:val="num" w:pos="2880"/>
+        </w:tabs>
+        <w:ind w:left="2880" w:hanging="360"/>
+      </w:pPr>
+      <w:rPr>
+        <w:rFonts w:ascii="Symbol" w:hAnsi="Symbol" w:hint="default"/>
+        <w:sz w:val="20"/>
+      </w:rPr>
+    </w:lvl>
+    <w:lvl w:ilvl="4" w:tentative="1">
+      <w:start w:val="1"/>
+      <w:numFmt w:val="bullet"/>
+      <w:lvlText w:val=""/>
+      <w:lvlJc w:val="left"/>
+      <w:pPr>
+        <w:tabs>
+          <w:tab w:val="num" w:pos="3600"/>
+        </w:tabs>
+        <w:ind w:left="3600" w:hanging="360"/>
+      </w:pPr>
+      <w:rPr>
+        <w:rFonts w:ascii="Symbol" w:hAnsi="Symbol" w:hint="default"/>
+        <w:sz w:val="20"/>
+      </w:rPr>
+    </w:lvl>
+    <w:lvl w:ilvl="5" w:tentative="1">
+      <w:start w:val="1"/>
+      <w:numFmt w:val="bullet"/>
+      <w:lvlText w:val=""/>
+      <w:lvlJc w:val="left"/>
+      <w:pPr>
+        <w:tabs>
+          <w:tab w:val="num" w:pos="4320"/>
+        </w:tabs>
+        <w:ind w:left="4320" w:hanging="360"/>
+      </w:pPr>
+      <w:rPr>
+        <w:rFonts w:ascii="Symbol" w:hAnsi="Symbol" w:hint="default"/>
+        <w:sz w:val="20"/>
+      </w:rPr>
+    </w:lvl>
+    <w:lvl w:ilvl="6" w:tentative="1">
+      <w:start w:val="1"/>
+      <w:numFmt w:val="bullet"/>
+      <w:lvlText w:val=""/>
+      <w:lvlJc w:val="left"/>
+      <w:pPr>
+        <w:tabs>
+          <w:tab w:val="num" w:pos="5040"/>
+        </w:tabs>
+        <w:ind w:left="5040" w:hanging="360"/>
+      </w:pPr>
+      <w:rPr>
+        <w:rFonts w:ascii="Symbol" w:hAnsi="Symbol" w:hint="default"/>
+        <w:sz w:val="20"/>
+      </w:rPr>
+    </w:lvl>
+    <w:lvl w:ilvl="7" w:tentative="1">
+      <w:start w:val="1"/>
+      <w:numFmt w:val="bullet"/>
+      <w:lvlText w:val=""/>
+      <w:lvlJc w:val="left"/>
+      <w:pPr>
+        <w:tabs>
+          <w:tab w:val="num" w:pos="5760"/>
+        </w:tabs>
+        <w:ind w:left="5760" w:hanging="360"/>
+      </w:pPr>
+      <w:rPr>
+        <w:rFonts w:ascii="Symbol" w:hAnsi="Symbol" w:hint="default"/>
+        <w:sz w:val="20"/>
+      </w:rPr>
+    </w:lvl>
+    <w:lvl w:ilvl="8" w:tentative="1">
+      <w:start w:val="1"/>
+      <w:numFmt w:val="bullet"/>
+      <w:lvlText w:val=""/>
+      <w:lvlJc w:val="left"/>
+      <w:pPr>
+        <w:tabs>
+          <w:tab w:val="num" w:pos="6480"/>
+        </w:tabs>
+        <w:ind w:left="6480" w:hanging="360"/>
+      </w:pPr>
+      <w:rPr>
+        <w:rFonts w:ascii="Symbol" w:hAnsi="Symbol" w:hint="default"/>
+        <w:sz w:val="20"/>
+      </w:rPr>
+    </w:lvl>
+  </w:abstractNum>
+  <w:abstractNum w:abstractNumId="25" w15:restartNumberingAfterBreak="0">
+    <w:nsid w:val="3DF94A98"/>
+    <w:multiLevelType w:val="multilevel"/>
+    <w:tmpl w:val="C400D50A"/>
+    <w:lvl w:ilvl="0">
+      <w:start w:val="1"/>
+      <w:numFmt w:val="bullet"/>
+      <w:lvlText w:val=""/>
+      <w:lvlJc w:val="left"/>
+      <w:pPr>
+        <w:tabs>
+          <w:tab w:val="num" w:pos="720"/>
+        </w:tabs>
+        <w:ind w:left="720" w:hanging="360"/>
+      </w:pPr>
+      <w:rPr>
+        <w:rFonts w:ascii="Symbol" w:hAnsi="Symbol" w:hint="default"/>
+        <w:sz w:val="20"/>
+      </w:rPr>
+    </w:lvl>
+    <w:lvl w:ilvl="1" w:tentative="1">
+      <w:start w:val="1"/>
+      <w:numFmt w:val="bullet"/>
+      <w:lvlText w:val=""/>
+      <w:lvlJc w:val="left"/>
+      <w:pPr>
+        <w:tabs>
+          <w:tab w:val="num" w:pos="1440"/>
+        </w:tabs>
+        <w:ind w:left="1440" w:hanging="360"/>
+      </w:pPr>
+      <w:rPr>
+        <w:rFonts w:ascii="Symbol" w:hAnsi="Symbol" w:hint="default"/>
+        <w:sz w:val="20"/>
+      </w:rPr>
+    </w:lvl>
+    <w:lvl w:ilvl="2" w:tentative="1">
+      <w:start w:val="1"/>
+      <w:numFmt w:val="bullet"/>
+      <w:lvlText w:val=""/>
+      <w:lvlJc w:val="left"/>
+      <w:pPr>
+        <w:tabs>
+          <w:tab w:val="num" w:pos="2160"/>
+        </w:tabs>
+        <w:ind w:left="2160" w:hanging="360"/>
+      </w:pPr>
+      <w:rPr>
+        <w:rFonts w:ascii="Symbol" w:hAnsi="Symbol" w:hint="default"/>
+        <w:sz w:val="20"/>
+      </w:rPr>
+    </w:lvl>
+    <w:lvl w:ilvl="3" w:tentative="1">
+      <w:start w:val="1"/>
+      <w:numFmt w:val="bullet"/>
+      <w:lvlText w:val=""/>
+      <w:lvlJc w:val="left"/>
+      <w:pPr>
+        <w:tabs>
+          <w:tab w:val="num" w:pos="2880"/>
+        </w:tabs>
+        <w:ind w:left="2880" w:hanging="360"/>
+      </w:pPr>
+      <w:rPr>
+        <w:rFonts w:ascii="Symbol" w:hAnsi="Symbol" w:hint="default"/>
+        <w:sz w:val="20"/>
+      </w:rPr>
+    </w:lvl>
+    <w:lvl w:ilvl="4" w:tentative="1">
+      <w:start w:val="1"/>
+      <w:numFmt w:val="bullet"/>
+      <w:lvlText w:val=""/>
+      <w:lvlJc w:val="left"/>
+      <w:pPr>
+        <w:tabs>
+          <w:tab w:val="num" w:pos="3600"/>
+        </w:tabs>
+        <w:ind w:left="3600" w:hanging="360"/>
+      </w:pPr>
+      <w:rPr>
+        <w:rFonts w:ascii="Symbol" w:hAnsi="Symbol" w:hint="default"/>
+        <w:sz w:val="20"/>
+      </w:rPr>
+    </w:lvl>
+    <w:lvl w:ilvl="5" w:tentative="1">
+      <w:start w:val="1"/>
+      <w:numFmt w:val="bullet"/>
+      <w:lvlText w:val=""/>
+      <w:lvlJc w:val="left"/>
+      <w:pPr>
+        <w:tabs>
+          <w:tab w:val="num" w:pos="4320"/>
+        </w:tabs>
+        <w:ind w:left="4320" w:hanging="360"/>
+      </w:pPr>
+      <w:rPr>
+        <w:rFonts w:ascii="Symbol" w:hAnsi="Symbol" w:hint="default"/>
+        <w:sz w:val="20"/>
+      </w:rPr>
+    </w:lvl>
+    <w:lvl w:ilvl="6" w:tentative="1">
+      <w:start w:val="1"/>
+      <w:numFmt w:val="bullet"/>
+      <w:lvlText w:val=""/>
+      <w:lvlJc w:val="left"/>
+      <w:pPr>
+        <w:tabs>
+          <w:tab w:val="num" w:pos="5040"/>
+        </w:tabs>
+        <w:ind w:left="5040" w:hanging="360"/>
+      </w:pPr>
+      <w:rPr>
+        <w:rFonts w:ascii="Symbol" w:hAnsi="Symbol" w:hint="default"/>
+        <w:sz w:val="20"/>
+      </w:rPr>
+    </w:lvl>
+    <w:lvl w:ilvl="7" w:tentative="1">
+      <w:start w:val="1"/>
+      <w:numFmt w:val="bullet"/>
+      <w:lvlText w:val=""/>
+      <w:lvlJc w:val="left"/>
+      <w:pPr>
+        <w:tabs>
+          <w:tab w:val="num" w:pos="5760"/>
+        </w:tabs>
+        <w:ind w:left="5760" w:hanging="360"/>
+      </w:pPr>
+      <w:rPr>
+        <w:rFonts w:ascii="Symbol" w:hAnsi="Symbol" w:hint="default"/>
+        <w:sz w:val="20"/>
+      </w:rPr>
+    </w:lvl>
+    <w:lvl w:ilvl="8" w:tentative="1">
+      <w:start w:val="1"/>
+      <w:numFmt w:val="bullet"/>
+      <w:lvlText w:val=""/>
+      <w:lvlJc w:val="left"/>
+      <w:pPr>
+        <w:tabs>
+          <w:tab w:val="num" w:pos="6480"/>
+        </w:tabs>
+        <w:ind w:left="6480" w:hanging="360"/>
+      </w:pPr>
+      <w:rPr>
+        <w:rFonts w:ascii="Symbol" w:hAnsi="Symbol" w:hint="default"/>
+        <w:sz w:val="20"/>
+      </w:rPr>
+    </w:lvl>
+  </w:abstractNum>
+  <w:abstractNum w:abstractNumId="26" w15:restartNumberingAfterBreak="0">
     <w:nsid w:val="3E8E097B"/>
     <w:multiLevelType w:val="multilevel"/>
     <w:tmpl w:val="B4B4DA2E"/>
@@ -9904,7 +12117,7 @@
       </w:rPr>
     </w:lvl>
   </w:abstractNum>
-  <w:abstractNum w:abstractNumId="23" w15:restartNumberingAfterBreak="0">
+  <w:abstractNum w:abstractNumId="27" w15:restartNumberingAfterBreak="0">
     <w:nsid w:val="41993FBA"/>
     <w:multiLevelType w:val="multilevel"/>
     <w:tmpl w:val="0646137E"/>
@@ -10053,7 +12266,7 @@
       </w:rPr>
     </w:lvl>
   </w:abstractNum>
-  <w:abstractNum w:abstractNumId="24" w15:restartNumberingAfterBreak="0">
+  <w:abstractNum w:abstractNumId="28" w15:restartNumberingAfterBreak="0">
     <w:nsid w:val="44582297"/>
     <w:multiLevelType w:val="multilevel"/>
     <w:tmpl w:val="4A9EEC5A"/>
@@ -10202,7 +12415,156 @@
       </w:rPr>
     </w:lvl>
   </w:abstractNum>
-  <w:abstractNum w:abstractNumId="25" w15:restartNumberingAfterBreak="0">
+  <w:abstractNum w:abstractNumId="29" w15:restartNumberingAfterBreak="0">
+    <w:nsid w:val="461F6998"/>
+    <w:multiLevelType w:val="multilevel"/>
+    <w:tmpl w:val="51ACC1A0"/>
+    <w:lvl w:ilvl="0">
+      <w:start w:val="1"/>
+      <w:numFmt w:val="bullet"/>
+      <w:lvlText w:val=""/>
+      <w:lvlJc w:val="left"/>
+      <w:pPr>
+        <w:tabs>
+          <w:tab w:val="num" w:pos="720"/>
+        </w:tabs>
+        <w:ind w:left="720" w:hanging="360"/>
+      </w:pPr>
+      <w:rPr>
+        <w:rFonts w:ascii="Symbol" w:hAnsi="Symbol" w:hint="default"/>
+        <w:sz w:val="20"/>
+      </w:rPr>
+    </w:lvl>
+    <w:lvl w:ilvl="1" w:tentative="1">
+      <w:start w:val="1"/>
+      <w:numFmt w:val="bullet"/>
+      <w:lvlText w:val=""/>
+      <w:lvlJc w:val="left"/>
+      <w:pPr>
+        <w:tabs>
+          <w:tab w:val="num" w:pos="1440"/>
+        </w:tabs>
+        <w:ind w:left="1440" w:hanging="360"/>
+      </w:pPr>
+      <w:rPr>
+        <w:rFonts w:ascii="Symbol" w:hAnsi="Symbol" w:hint="default"/>
+        <w:sz w:val="20"/>
+      </w:rPr>
+    </w:lvl>
+    <w:lvl w:ilvl="2" w:tentative="1">
+      <w:start w:val="1"/>
+      <w:numFmt w:val="bullet"/>
+      <w:lvlText w:val=""/>
+      <w:lvlJc w:val="left"/>
+      <w:pPr>
+        <w:tabs>
+          <w:tab w:val="num" w:pos="2160"/>
+        </w:tabs>
+        <w:ind w:left="2160" w:hanging="360"/>
+      </w:pPr>
+      <w:rPr>
+        <w:rFonts w:ascii="Symbol" w:hAnsi="Symbol" w:hint="default"/>
+        <w:sz w:val="20"/>
+      </w:rPr>
+    </w:lvl>
+    <w:lvl w:ilvl="3" w:tentative="1">
+      <w:start w:val="1"/>
+      <w:numFmt w:val="bullet"/>
+      <w:lvlText w:val=""/>
+      <w:lvlJc w:val="left"/>
+      <w:pPr>
+        <w:tabs>
+          <w:tab w:val="num" w:pos="2880"/>
+        </w:tabs>
+        <w:ind w:left="2880" w:hanging="360"/>
+      </w:pPr>
+      <w:rPr>
+        <w:rFonts w:ascii="Symbol" w:hAnsi="Symbol" w:hint="default"/>
+        <w:sz w:val="20"/>
+      </w:rPr>
+    </w:lvl>
+    <w:lvl w:ilvl="4" w:tentative="1">
+      <w:start w:val="1"/>
+      <w:numFmt w:val="bullet"/>
+      <w:lvlText w:val=""/>
+      <w:lvlJc w:val="left"/>
+      <w:pPr>
+        <w:tabs>
+          <w:tab w:val="num" w:pos="3600"/>
+        </w:tabs>
+        <w:ind w:left="3600" w:hanging="360"/>
+      </w:pPr>
+      <w:rPr>
+        <w:rFonts w:ascii="Symbol" w:hAnsi="Symbol" w:hint="default"/>
+        <w:sz w:val="20"/>
+      </w:rPr>
+    </w:lvl>
+    <w:lvl w:ilvl="5" w:tentative="1">
+      <w:start w:val="1"/>
+      <w:numFmt w:val="bullet"/>
+      <w:lvlText w:val=""/>
+      <w:lvlJc w:val="left"/>
+      <w:pPr>
+        <w:tabs>
+          <w:tab w:val="num" w:pos="4320"/>
+        </w:tabs>
+        <w:ind w:left="4320" w:hanging="360"/>
+      </w:pPr>
+      <w:rPr>
+        <w:rFonts w:ascii="Symbol" w:hAnsi="Symbol" w:hint="default"/>
+        <w:sz w:val="20"/>
+      </w:rPr>
+    </w:lvl>
+    <w:lvl w:ilvl="6" w:tentative="1">
+      <w:start w:val="1"/>
+      <w:numFmt w:val="bullet"/>
+      <w:lvlText w:val=""/>
+      <w:lvlJc w:val="left"/>
+      <w:pPr>
+        <w:tabs>
+          <w:tab w:val="num" w:pos="5040"/>
+        </w:tabs>
+        <w:ind w:left="5040" w:hanging="360"/>
+      </w:pPr>
+      <w:rPr>
+        <w:rFonts w:ascii="Symbol" w:hAnsi="Symbol" w:hint="default"/>
+        <w:sz w:val="20"/>
+      </w:rPr>
+    </w:lvl>
+    <w:lvl w:ilvl="7" w:tentative="1">
+      <w:start w:val="1"/>
+      <w:numFmt w:val="bullet"/>
+      <w:lvlText w:val=""/>
+      <w:lvlJc w:val="left"/>
+      <w:pPr>
+        <w:tabs>
+          <w:tab w:val="num" w:pos="5760"/>
+        </w:tabs>
+        <w:ind w:left="5760" w:hanging="360"/>
+      </w:pPr>
+      <w:rPr>
+        <w:rFonts w:ascii="Symbol" w:hAnsi="Symbol" w:hint="default"/>
+        <w:sz w:val="20"/>
+      </w:rPr>
+    </w:lvl>
+    <w:lvl w:ilvl="8" w:tentative="1">
+      <w:start w:val="1"/>
+      <w:numFmt w:val="bullet"/>
+      <w:lvlText w:val=""/>
+      <w:lvlJc w:val="left"/>
+      <w:pPr>
+        <w:tabs>
+          <w:tab w:val="num" w:pos="6480"/>
+        </w:tabs>
+        <w:ind w:left="6480" w:hanging="360"/>
+      </w:pPr>
+      <w:rPr>
+        <w:rFonts w:ascii="Symbol" w:hAnsi="Symbol" w:hint="default"/>
+        <w:sz w:val="20"/>
+      </w:rPr>
+    </w:lvl>
+  </w:abstractNum>
+  <w:abstractNum w:abstractNumId="30" w15:restartNumberingAfterBreak="0">
     <w:nsid w:val="474560BC"/>
     <w:multiLevelType w:val="multilevel"/>
     <w:tmpl w:val="B1EA079C"/>
@@ -10351,7 +12713,7 @@
       </w:rPr>
     </w:lvl>
   </w:abstractNum>
-  <w:abstractNum w:abstractNumId="26" w15:restartNumberingAfterBreak="0">
+  <w:abstractNum w:abstractNumId="31" w15:restartNumberingAfterBreak="0">
     <w:nsid w:val="4E7A64DD"/>
     <w:multiLevelType w:val="multilevel"/>
     <w:tmpl w:val="9D88DED0"/>
@@ -10500,7 +12862,305 @@
       </w:rPr>
     </w:lvl>
   </w:abstractNum>
-  <w:abstractNum w:abstractNumId="27" w15:restartNumberingAfterBreak="0">
+  <w:abstractNum w:abstractNumId="32" w15:restartNumberingAfterBreak="0">
+    <w:nsid w:val="571926DB"/>
+    <w:multiLevelType w:val="multilevel"/>
+    <w:tmpl w:val="C966D634"/>
+    <w:lvl w:ilvl="0">
+      <w:start w:val="1"/>
+      <w:numFmt w:val="bullet"/>
+      <w:lvlText w:val=""/>
+      <w:lvlJc w:val="left"/>
+      <w:pPr>
+        <w:tabs>
+          <w:tab w:val="num" w:pos="720"/>
+        </w:tabs>
+        <w:ind w:left="720" w:hanging="360"/>
+      </w:pPr>
+      <w:rPr>
+        <w:rFonts w:ascii="Symbol" w:hAnsi="Symbol" w:hint="default"/>
+        <w:sz w:val="20"/>
+      </w:rPr>
+    </w:lvl>
+    <w:lvl w:ilvl="1" w:tentative="1">
+      <w:start w:val="1"/>
+      <w:numFmt w:val="bullet"/>
+      <w:lvlText w:val=""/>
+      <w:lvlJc w:val="left"/>
+      <w:pPr>
+        <w:tabs>
+          <w:tab w:val="num" w:pos="1440"/>
+        </w:tabs>
+        <w:ind w:left="1440" w:hanging="360"/>
+      </w:pPr>
+      <w:rPr>
+        <w:rFonts w:ascii="Symbol" w:hAnsi="Symbol" w:hint="default"/>
+        <w:sz w:val="20"/>
+      </w:rPr>
+    </w:lvl>
+    <w:lvl w:ilvl="2" w:tentative="1">
+      <w:start w:val="1"/>
+      <w:numFmt w:val="bullet"/>
+      <w:lvlText w:val=""/>
+      <w:lvlJc w:val="left"/>
+      <w:pPr>
+        <w:tabs>
+          <w:tab w:val="num" w:pos="2160"/>
+        </w:tabs>
+        <w:ind w:left="2160" w:hanging="360"/>
+      </w:pPr>
+      <w:rPr>
+        <w:rFonts w:ascii="Symbol" w:hAnsi="Symbol" w:hint="default"/>
+        <w:sz w:val="20"/>
+      </w:rPr>
+    </w:lvl>
+    <w:lvl w:ilvl="3" w:tentative="1">
+      <w:start w:val="1"/>
+      <w:numFmt w:val="bullet"/>
+      <w:lvlText w:val=""/>
+      <w:lvlJc w:val="left"/>
+      <w:pPr>
+        <w:tabs>
+          <w:tab w:val="num" w:pos="2880"/>
+        </w:tabs>
+        <w:ind w:left="2880" w:hanging="360"/>
+      </w:pPr>
+      <w:rPr>
+        <w:rFonts w:ascii="Symbol" w:hAnsi="Symbol" w:hint="default"/>
+        <w:sz w:val="20"/>
+      </w:rPr>
+    </w:lvl>
+    <w:lvl w:ilvl="4" w:tentative="1">
+      <w:start w:val="1"/>
+      <w:numFmt w:val="bullet"/>
+      <w:lvlText w:val=""/>
+      <w:lvlJc w:val="left"/>
+      <w:pPr>
+        <w:tabs>
+          <w:tab w:val="num" w:pos="3600"/>
+        </w:tabs>
+        <w:ind w:left="3600" w:hanging="360"/>
+      </w:pPr>
+      <w:rPr>
+        <w:rFonts w:ascii="Symbol" w:hAnsi="Symbol" w:hint="default"/>
+        <w:sz w:val="20"/>
+      </w:rPr>
+    </w:lvl>
+    <w:lvl w:ilvl="5" w:tentative="1">
+      <w:start w:val="1"/>
+      <w:numFmt w:val="bullet"/>
+      <w:lvlText w:val=""/>
+      <w:lvlJc w:val="left"/>
+      <w:pPr>
+        <w:tabs>
+          <w:tab w:val="num" w:pos="4320"/>
+        </w:tabs>
+        <w:ind w:left="4320" w:hanging="360"/>
+      </w:pPr>
+      <w:rPr>
+        <w:rFonts w:ascii="Symbol" w:hAnsi="Symbol" w:hint="default"/>
+        <w:sz w:val="20"/>
+      </w:rPr>
+    </w:lvl>
+    <w:lvl w:ilvl="6" w:tentative="1">
+      <w:start w:val="1"/>
+      <w:numFmt w:val="bullet"/>
+      <w:lvlText w:val=""/>
+      <w:lvlJc w:val="left"/>
+      <w:pPr>
+        <w:tabs>
+          <w:tab w:val="num" w:pos="5040"/>
+        </w:tabs>
+        <w:ind w:left="5040" w:hanging="360"/>
+      </w:pPr>
+      <w:rPr>
+        <w:rFonts w:ascii="Symbol" w:hAnsi="Symbol" w:hint="default"/>
+        <w:sz w:val="20"/>
+      </w:rPr>
+    </w:lvl>
+    <w:lvl w:ilvl="7" w:tentative="1">
+      <w:start w:val="1"/>
+      <w:numFmt w:val="bullet"/>
+      <w:lvlText w:val=""/>
+      <w:lvlJc w:val="left"/>
+      <w:pPr>
+        <w:tabs>
+          <w:tab w:val="num" w:pos="5760"/>
+        </w:tabs>
+        <w:ind w:left="5760" w:hanging="360"/>
+      </w:pPr>
+      <w:rPr>
+        <w:rFonts w:ascii="Symbol" w:hAnsi="Symbol" w:hint="default"/>
+        <w:sz w:val="20"/>
+      </w:rPr>
+    </w:lvl>
+    <w:lvl w:ilvl="8" w:tentative="1">
+      <w:start w:val="1"/>
+      <w:numFmt w:val="bullet"/>
+      <w:lvlText w:val=""/>
+      <w:lvlJc w:val="left"/>
+      <w:pPr>
+        <w:tabs>
+          <w:tab w:val="num" w:pos="6480"/>
+        </w:tabs>
+        <w:ind w:left="6480" w:hanging="360"/>
+      </w:pPr>
+      <w:rPr>
+        <w:rFonts w:ascii="Symbol" w:hAnsi="Symbol" w:hint="default"/>
+        <w:sz w:val="20"/>
+      </w:rPr>
+    </w:lvl>
+  </w:abstractNum>
+  <w:abstractNum w:abstractNumId="33" w15:restartNumberingAfterBreak="0">
+    <w:nsid w:val="61485177"/>
+    <w:multiLevelType w:val="multilevel"/>
+    <w:tmpl w:val="FEAEEE5E"/>
+    <w:lvl w:ilvl="0">
+      <w:start w:val="1"/>
+      <w:numFmt w:val="bullet"/>
+      <w:lvlText w:val=""/>
+      <w:lvlJc w:val="left"/>
+      <w:pPr>
+        <w:tabs>
+          <w:tab w:val="num" w:pos="720"/>
+        </w:tabs>
+        <w:ind w:left="720" w:hanging="360"/>
+      </w:pPr>
+      <w:rPr>
+        <w:rFonts w:ascii="Symbol" w:hAnsi="Symbol" w:hint="default"/>
+        <w:sz w:val="20"/>
+      </w:rPr>
+    </w:lvl>
+    <w:lvl w:ilvl="1" w:tentative="1">
+      <w:start w:val="1"/>
+      <w:numFmt w:val="bullet"/>
+      <w:lvlText w:val=""/>
+      <w:lvlJc w:val="left"/>
+      <w:pPr>
+        <w:tabs>
+          <w:tab w:val="num" w:pos="1440"/>
+        </w:tabs>
+        <w:ind w:left="1440" w:hanging="360"/>
+      </w:pPr>
+      <w:rPr>
+        <w:rFonts w:ascii="Symbol" w:hAnsi="Symbol" w:hint="default"/>
+        <w:sz w:val="20"/>
+      </w:rPr>
+    </w:lvl>
+    <w:lvl w:ilvl="2" w:tentative="1">
+      <w:start w:val="1"/>
+      <w:numFmt w:val="bullet"/>
+      <w:lvlText w:val=""/>
+      <w:lvlJc w:val="left"/>
+      <w:pPr>
+        <w:tabs>
+          <w:tab w:val="num" w:pos="2160"/>
+        </w:tabs>
+        <w:ind w:left="2160" w:hanging="360"/>
+      </w:pPr>
+      <w:rPr>
+        <w:rFonts w:ascii="Symbol" w:hAnsi="Symbol" w:hint="default"/>
+        <w:sz w:val="20"/>
+      </w:rPr>
+    </w:lvl>
+    <w:lvl w:ilvl="3" w:tentative="1">
+      <w:start w:val="1"/>
+      <w:numFmt w:val="bullet"/>
+      <w:lvlText w:val=""/>
+      <w:lvlJc w:val="left"/>
+      <w:pPr>
+        <w:tabs>
+          <w:tab w:val="num" w:pos="2880"/>
+        </w:tabs>
+        <w:ind w:left="2880" w:hanging="360"/>
+      </w:pPr>
+      <w:rPr>
+        <w:rFonts w:ascii="Symbol" w:hAnsi="Symbol" w:hint="default"/>
+        <w:sz w:val="20"/>
+      </w:rPr>
+    </w:lvl>
+    <w:lvl w:ilvl="4" w:tentative="1">
+      <w:start w:val="1"/>
+      <w:numFmt w:val="bullet"/>
+      <w:lvlText w:val=""/>
+      <w:lvlJc w:val="left"/>
+      <w:pPr>
+        <w:tabs>
+          <w:tab w:val="num" w:pos="3600"/>
+        </w:tabs>
+        <w:ind w:left="3600" w:hanging="360"/>
+      </w:pPr>
+      <w:rPr>
+        <w:rFonts w:ascii="Symbol" w:hAnsi="Symbol" w:hint="default"/>
+        <w:sz w:val="20"/>
+      </w:rPr>
+    </w:lvl>
+    <w:lvl w:ilvl="5" w:tentative="1">
+      <w:start w:val="1"/>
+      <w:numFmt w:val="bullet"/>
+      <w:lvlText w:val=""/>
+      <w:lvlJc w:val="left"/>
+      <w:pPr>
+        <w:tabs>
+          <w:tab w:val="num" w:pos="4320"/>
+        </w:tabs>
+        <w:ind w:left="4320" w:hanging="360"/>
+      </w:pPr>
+      <w:rPr>
+        <w:rFonts w:ascii="Symbol" w:hAnsi="Symbol" w:hint="default"/>
+        <w:sz w:val="20"/>
+      </w:rPr>
+    </w:lvl>
+    <w:lvl w:ilvl="6" w:tentative="1">
+      <w:start w:val="1"/>
+      <w:numFmt w:val="bullet"/>
+      <w:lvlText w:val=""/>
+      <w:lvlJc w:val="left"/>
+      <w:pPr>
+        <w:tabs>
+          <w:tab w:val="num" w:pos="5040"/>
+        </w:tabs>
+        <w:ind w:left="5040" w:hanging="360"/>
+      </w:pPr>
+      <w:rPr>
+        <w:rFonts w:ascii="Symbol" w:hAnsi="Symbol" w:hint="default"/>
+        <w:sz w:val="20"/>
+      </w:rPr>
+    </w:lvl>
+    <w:lvl w:ilvl="7" w:tentative="1">
+      <w:start w:val="1"/>
+      <w:numFmt w:val="bullet"/>
+      <w:lvlText w:val=""/>
+      <w:lvlJc w:val="left"/>
+      <w:pPr>
+        <w:tabs>
+          <w:tab w:val="num" w:pos="5760"/>
+        </w:tabs>
+        <w:ind w:left="5760" w:hanging="360"/>
+      </w:pPr>
+      <w:rPr>
+        <w:rFonts w:ascii="Symbol" w:hAnsi="Symbol" w:hint="default"/>
+        <w:sz w:val="20"/>
+      </w:rPr>
+    </w:lvl>
+    <w:lvl w:ilvl="8" w:tentative="1">
+      <w:start w:val="1"/>
+      <w:numFmt w:val="bullet"/>
+      <w:lvlText w:val=""/>
+      <w:lvlJc w:val="left"/>
+      <w:pPr>
+        <w:tabs>
+          <w:tab w:val="num" w:pos="6480"/>
+        </w:tabs>
+        <w:ind w:left="6480" w:hanging="360"/>
+      </w:pPr>
+      <w:rPr>
+        <w:rFonts w:ascii="Symbol" w:hAnsi="Symbol" w:hint="default"/>
+        <w:sz w:val="20"/>
+      </w:rPr>
+    </w:lvl>
+  </w:abstractNum>
+  <w:abstractNum w:abstractNumId="34" w15:restartNumberingAfterBreak="0">
     <w:nsid w:val="62800DBA"/>
     <w:multiLevelType w:val="multilevel"/>
     <w:tmpl w:val="AADE9498"/>
@@ -10649,7 +13309,7 @@
       </w:rPr>
     </w:lvl>
   </w:abstractNum>
-  <w:abstractNum w:abstractNumId="28" w15:restartNumberingAfterBreak="0">
+  <w:abstractNum w:abstractNumId="35" w15:restartNumberingAfterBreak="0">
     <w:nsid w:val="67BB3E26"/>
     <w:multiLevelType w:val="multilevel"/>
     <w:tmpl w:val="DD2687E4"/>
@@ -10798,7 +13458,7 @@
       </w:rPr>
     </w:lvl>
   </w:abstractNum>
-  <w:abstractNum w:abstractNumId="29" w15:restartNumberingAfterBreak="0">
+  <w:abstractNum w:abstractNumId="36" w15:restartNumberingAfterBreak="0">
     <w:nsid w:val="6D175E38"/>
     <w:multiLevelType w:val="multilevel"/>
     <w:tmpl w:val="AE16F052"/>
@@ -10947,7 +13607,7 @@
       </w:rPr>
     </w:lvl>
   </w:abstractNum>
-  <w:abstractNum w:abstractNumId="30" w15:restartNumberingAfterBreak="0">
+  <w:abstractNum w:abstractNumId="37" w15:restartNumberingAfterBreak="0">
     <w:nsid w:val="703147DB"/>
     <w:multiLevelType w:val="multilevel"/>
     <w:tmpl w:val="9C563EDE"/>
@@ -11096,7 +13756,7 @@
       </w:rPr>
     </w:lvl>
   </w:abstractNum>
-  <w:abstractNum w:abstractNumId="31" w15:restartNumberingAfterBreak="0">
+  <w:abstractNum w:abstractNumId="38" w15:restartNumberingAfterBreak="0">
     <w:nsid w:val="73625732"/>
     <w:multiLevelType w:val="multilevel"/>
     <w:tmpl w:val="A1C48984"/>
@@ -11245,7 +13905,7 @@
       </w:rPr>
     </w:lvl>
   </w:abstractNum>
-  <w:abstractNum w:abstractNumId="32" w15:restartNumberingAfterBreak="0">
+  <w:abstractNum w:abstractNumId="39" w15:restartNumberingAfterBreak="0">
     <w:nsid w:val="76277885"/>
     <w:multiLevelType w:val="multilevel"/>
     <w:tmpl w:val="CC6020A0"/>
@@ -11394,7 +14054,7 @@
       </w:rPr>
     </w:lvl>
   </w:abstractNum>
-  <w:abstractNum w:abstractNumId="33" w15:restartNumberingAfterBreak="0">
+  <w:abstractNum w:abstractNumId="40" w15:restartNumberingAfterBreak="0">
     <w:nsid w:val="78983744"/>
     <w:multiLevelType w:val="multilevel"/>
     <w:tmpl w:val="CA2EF620"/>
@@ -11543,113 +14203,286 @@
       </w:rPr>
     </w:lvl>
   </w:abstractNum>
-  <w:num w:numId="1" w16cid:durableId="947127255">
+  <w:abstractNum w:abstractNumId="41" w15:restartNumberingAfterBreak="0">
+    <w:nsid w:val="7FE54954"/>
+    <w:multiLevelType w:val="multilevel"/>
+    <w:tmpl w:val="9D38DB86"/>
+    <w:lvl w:ilvl="0">
+      <w:start w:val="1"/>
+      <w:numFmt w:val="bullet"/>
+      <w:lvlText w:val=""/>
+      <w:lvlJc w:val="left"/>
+      <w:pPr>
+        <w:tabs>
+          <w:tab w:val="num" w:pos="720"/>
+        </w:tabs>
+        <w:ind w:left="720" w:hanging="360"/>
+      </w:pPr>
+      <w:rPr>
+        <w:rFonts w:ascii="Symbol" w:hAnsi="Symbol" w:hint="default"/>
+        <w:sz w:val="20"/>
+      </w:rPr>
+    </w:lvl>
+    <w:lvl w:ilvl="1" w:tentative="1">
+      <w:start w:val="1"/>
+      <w:numFmt w:val="bullet"/>
+      <w:lvlText w:val=""/>
+      <w:lvlJc w:val="left"/>
+      <w:pPr>
+        <w:tabs>
+          <w:tab w:val="num" w:pos="1440"/>
+        </w:tabs>
+        <w:ind w:left="1440" w:hanging="360"/>
+      </w:pPr>
+      <w:rPr>
+        <w:rFonts w:ascii="Symbol" w:hAnsi="Symbol" w:hint="default"/>
+        <w:sz w:val="20"/>
+      </w:rPr>
+    </w:lvl>
+    <w:lvl w:ilvl="2" w:tentative="1">
+      <w:start w:val="1"/>
+      <w:numFmt w:val="bullet"/>
+      <w:lvlText w:val=""/>
+      <w:lvlJc w:val="left"/>
+      <w:pPr>
+        <w:tabs>
+          <w:tab w:val="num" w:pos="2160"/>
+        </w:tabs>
+        <w:ind w:left="2160" w:hanging="360"/>
+      </w:pPr>
+      <w:rPr>
+        <w:rFonts w:ascii="Symbol" w:hAnsi="Symbol" w:hint="default"/>
+        <w:sz w:val="20"/>
+      </w:rPr>
+    </w:lvl>
+    <w:lvl w:ilvl="3" w:tentative="1">
+      <w:start w:val="1"/>
+      <w:numFmt w:val="bullet"/>
+      <w:lvlText w:val=""/>
+      <w:lvlJc w:val="left"/>
+      <w:pPr>
+        <w:tabs>
+          <w:tab w:val="num" w:pos="2880"/>
+        </w:tabs>
+        <w:ind w:left="2880" w:hanging="360"/>
+      </w:pPr>
+      <w:rPr>
+        <w:rFonts w:ascii="Symbol" w:hAnsi="Symbol" w:hint="default"/>
+        <w:sz w:val="20"/>
+      </w:rPr>
+    </w:lvl>
+    <w:lvl w:ilvl="4" w:tentative="1">
+      <w:start w:val="1"/>
+      <w:numFmt w:val="bullet"/>
+      <w:lvlText w:val=""/>
+      <w:lvlJc w:val="left"/>
+      <w:pPr>
+        <w:tabs>
+          <w:tab w:val="num" w:pos="3600"/>
+        </w:tabs>
+        <w:ind w:left="3600" w:hanging="360"/>
+      </w:pPr>
+      <w:rPr>
+        <w:rFonts w:ascii="Symbol" w:hAnsi="Symbol" w:hint="default"/>
+        <w:sz w:val="20"/>
+      </w:rPr>
+    </w:lvl>
+    <w:lvl w:ilvl="5" w:tentative="1">
+      <w:start w:val="1"/>
+      <w:numFmt w:val="bullet"/>
+      <w:lvlText w:val=""/>
+      <w:lvlJc w:val="left"/>
+      <w:pPr>
+        <w:tabs>
+          <w:tab w:val="num" w:pos="4320"/>
+        </w:tabs>
+        <w:ind w:left="4320" w:hanging="360"/>
+      </w:pPr>
+      <w:rPr>
+        <w:rFonts w:ascii="Symbol" w:hAnsi="Symbol" w:hint="default"/>
+        <w:sz w:val="20"/>
+      </w:rPr>
+    </w:lvl>
+    <w:lvl w:ilvl="6" w:tentative="1">
+      <w:start w:val="1"/>
+      <w:numFmt w:val="bullet"/>
+      <w:lvlText w:val=""/>
+      <w:lvlJc w:val="left"/>
+      <w:pPr>
+        <w:tabs>
+          <w:tab w:val="num" w:pos="5040"/>
+        </w:tabs>
+        <w:ind w:left="5040" w:hanging="360"/>
+      </w:pPr>
+      <w:rPr>
+        <w:rFonts w:ascii="Symbol" w:hAnsi="Symbol" w:hint="default"/>
+        <w:sz w:val="20"/>
+      </w:rPr>
+    </w:lvl>
+    <w:lvl w:ilvl="7" w:tentative="1">
+      <w:start w:val="1"/>
+      <w:numFmt w:val="bullet"/>
+      <w:lvlText w:val=""/>
+      <w:lvlJc w:val="left"/>
+      <w:pPr>
+        <w:tabs>
+          <w:tab w:val="num" w:pos="5760"/>
+        </w:tabs>
+        <w:ind w:left="5760" w:hanging="360"/>
+      </w:pPr>
+      <w:rPr>
+        <w:rFonts w:ascii="Symbol" w:hAnsi="Symbol" w:hint="default"/>
+        <w:sz w:val="20"/>
+      </w:rPr>
+    </w:lvl>
+    <w:lvl w:ilvl="8" w:tentative="1">
+      <w:start w:val="1"/>
+      <w:numFmt w:val="bullet"/>
+      <w:lvlText w:val=""/>
+      <w:lvlJc w:val="left"/>
+      <w:pPr>
+        <w:tabs>
+          <w:tab w:val="num" w:pos="6480"/>
+        </w:tabs>
+        <w:ind w:left="6480" w:hanging="360"/>
+      </w:pPr>
+      <w:rPr>
+        <w:rFonts w:ascii="Symbol" w:hAnsi="Symbol" w:hint="default"/>
+        <w:sz w:val="20"/>
+      </w:rPr>
+    </w:lvl>
+  </w:abstractNum>
+  <w:num w:numId="1">
     <w:abstractNumId w:val="4"/>
   </w:num>
-  <w:num w:numId="2" w16cid:durableId="1365519955">
+  <w:num w:numId="2">
+    <w:abstractNumId w:val="14"/>
+  </w:num>
+  <w:num w:numId="3">
+    <w:abstractNumId w:val="39"/>
+  </w:num>
+  <w:num w:numId="4">
+    <w:abstractNumId w:val="13"/>
+  </w:num>
+  <w:num w:numId="5">
+    <w:abstractNumId w:val="23"/>
+  </w:num>
+  <w:num w:numId="6">
+    <w:abstractNumId w:val="17"/>
+  </w:num>
+  <w:num w:numId="7">
+    <w:abstractNumId w:val="3"/>
+  </w:num>
+  <w:num w:numId="8">
+    <w:abstractNumId w:val="0"/>
+  </w:num>
+  <w:num w:numId="9">
+    <w:abstractNumId w:val="5"/>
+  </w:num>
+  <w:num w:numId="10">
+    <w:abstractNumId w:val="16"/>
+  </w:num>
+  <w:num w:numId="11">
+    <w:abstractNumId w:val="36"/>
+  </w:num>
+  <w:num w:numId="12">
+    <w:abstractNumId w:val="28"/>
+  </w:num>
+  <w:num w:numId="13">
+    <w:abstractNumId w:val="9"/>
+  </w:num>
+  <w:num w:numId="14">
+    <w:abstractNumId w:val="35"/>
+  </w:num>
+  <w:num w:numId="15">
+    <w:abstractNumId w:val="10"/>
+  </w:num>
+  <w:num w:numId="16">
+    <w:abstractNumId w:val="19"/>
+  </w:num>
+  <w:num w:numId="17">
+    <w:abstractNumId w:val="1"/>
+  </w:num>
+  <w:num w:numId="18">
+    <w:abstractNumId w:val="15"/>
+  </w:num>
+  <w:num w:numId="19">
+    <w:abstractNumId w:val="18"/>
+  </w:num>
+  <w:num w:numId="20">
+    <w:abstractNumId w:val="2"/>
+  </w:num>
+  <w:num w:numId="21">
+    <w:abstractNumId w:val="20"/>
+  </w:num>
+  <w:num w:numId="22">
+    <w:abstractNumId w:val="31"/>
+  </w:num>
+  <w:num w:numId="23">
+    <w:abstractNumId w:val="11"/>
+  </w:num>
+  <w:num w:numId="24">
+    <w:abstractNumId w:val="27"/>
+  </w:num>
+  <w:num w:numId="25">
+    <w:abstractNumId w:val="38"/>
+  </w:num>
+  <w:num w:numId="26">
+    <w:abstractNumId w:val="40"/>
+  </w:num>
+  <w:num w:numId="27">
+    <w:abstractNumId w:val="22"/>
+  </w:num>
+  <w:num w:numId="28">
     <w:abstractNumId w:val="12"/>
   </w:num>
-  <w:num w:numId="3" w16cid:durableId="2136677792">
+  <w:num w:numId="29">
+    <w:abstractNumId w:val="21"/>
+  </w:num>
+  <w:num w:numId="30">
+    <w:abstractNumId w:val="8"/>
+  </w:num>
+  <w:num w:numId="31">
+    <w:abstractNumId w:val="37"/>
+  </w:num>
+  <w:num w:numId="32">
+    <w:abstractNumId w:val="34"/>
+  </w:num>
+  <w:num w:numId="33">
+    <w:abstractNumId w:val="30"/>
+  </w:num>
+  <w:num w:numId="34">
+    <w:abstractNumId w:val="26"/>
+  </w:num>
+  <w:num w:numId="35">
+    <w:abstractNumId w:val="41"/>
+  </w:num>
+  <w:num w:numId="36">
+    <w:abstractNumId w:val="7"/>
+  </w:num>
+  <w:num w:numId="37">
     <w:abstractNumId w:val="32"/>
   </w:num>
-  <w:num w:numId="4" w16cid:durableId="1347053327">
-    <w:abstractNumId w:val="11"/>
+  <w:num w:numId="38">
+    <w:abstractNumId w:val="25"/>
   </w:num>
-  <w:num w:numId="5" w16cid:durableId="686492592">
-    <w:abstractNumId w:val="21"/>
-  </w:num>
-  <w:num w:numId="6" w16cid:durableId="731658516">
-    <w:abstractNumId w:val="15"/>
-  </w:num>
-  <w:num w:numId="7" w16cid:durableId="858616766">
-    <w:abstractNumId w:val="3"/>
-  </w:num>
-  <w:num w:numId="8" w16cid:durableId="1131630698">
-    <w:abstractNumId w:val="0"/>
-  </w:num>
-  <w:num w:numId="9" w16cid:durableId="988170615">
-    <w:abstractNumId w:val="5"/>
-  </w:num>
-  <w:num w:numId="10" w16cid:durableId="13310315">
-    <w:abstractNumId w:val="14"/>
-  </w:num>
-  <w:num w:numId="11" w16cid:durableId="259527498">
+  <w:num w:numId="39">
     <w:abstractNumId w:val="29"/>
   </w:num>
-  <w:num w:numId="12" w16cid:durableId="1743020796">
-    <w:abstractNumId w:val="24"/>
-  </w:num>
-  <w:num w:numId="13" w16cid:durableId="2078359210">
-    <w:abstractNumId w:val="7"/>
-  </w:num>
-  <w:num w:numId="14" w16cid:durableId="1303269397">
-    <w:abstractNumId w:val="28"/>
-  </w:num>
-  <w:num w:numId="15" w16cid:durableId="1976644229">
-    <w:abstractNumId w:val="8"/>
-  </w:num>
-  <w:num w:numId="16" w16cid:durableId="797651947">
-    <w:abstractNumId w:val="17"/>
-  </w:num>
-  <w:num w:numId="17" w16cid:durableId="670448671">
-    <w:abstractNumId w:val="1"/>
-  </w:num>
-  <w:num w:numId="18" w16cid:durableId="812796962">
-    <w:abstractNumId w:val="13"/>
-  </w:num>
-  <w:num w:numId="19" w16cid:durableId="955021693">
-    <w:abstractNumId w:val="16"/>
-  </w:num>
-  <w:num w:numId="20" w16cid:durableId="737824283">
-    <w:abstractNumId w:val="2"/>
-  </w:num>
-  <w:num w:numId="21" w16cid:durableId="1924140168">
-    <w:abstractNumId w:val="18"/>
-  </w:num>
-  <w:num w:numId="22" w16cid:durableId="894238939">
-    <w:abstractNumId w:val="26"/>
-  </w:num>
-  <w:num w:numId="23" w16cid:durableId="1486627423">
-    <w:abstractNumId w:val="9"/>
-  </w:num>
-  <w:num w:numId="24" w16cid:durableId="331572337">
-    <w:abstractNumId w:val="23"/>
-  </w:num>
-  <w:num w:numId="25" w16cid:durableId="36709734">
-    <w:abstractNumId w:val="31"/>
-  </w:num>
-  <w:num w:numId="26" w16cid:durableId="1481387232">
+  <w:num w:numId="40">
     <w:abstractNumId w:val="33"/>
   </w:num>
-  <w:num w:numId="27" w16cid:durableId="70130370">
-    <w:abstractNumId w:val="20"/>
-  </w:num>
-  <w:num w:numId="28" w16cid:durableId="1667703916">
-    <w:abstractNumId w:val="10"/>
-  </w:num>
-  <w:num w:numId="29" w16cid:durableId="736437013">
-    <w:abstractNumId w:val="19"/>
-  </w:num>
-  <w:num w:numId="30" w16cid:durableId="389117470">
+  <w:num w:numId="41">
     <w:abstractNumId w:val="6"/>
   </w:num>
-  <w:num w:numId="31" w16cid:durableId="492913503">
-    <w:abstractNumId w:val="30"/>
-  </w:num>
-  <w:num w:numId="32" w16cid:durableId="227962909">
-    <w:abstractNumId w:val="27"/>
-  </w:num>
-  <w:num w:numId="33" w16cid:durableId="443617765">
-    <w:abstractNumId w:val="25"/>
-  </w:num>
-  <w:num w:numId="34" w16cid:durableId="1633823314">
-    <w:abstractNumId w:val="22"/>
+  <w:num w:numId="42">
+    <w:abstractNumId w:val="24"/>
   </w:num>
 </w:numbering>
 </file>
 
 <file path=word/styles.xml><?xml version="1.0" encoding="utf-8"?>
-<w:styles xmlns:mc="http://schemas.openxmlformats.org/markup-compatibility/2006" xmlns:r="http://schemas.openxmlformats.org/officeDocument/2006/relationships" xmlns:w="http://schemas.openxmlformats.org/wordprocessingml/2006/main" xmlns:w14="http://schemas.microsoft.com/office/word/2010/wordml" xmlns:w15="http://schemas.microsoft.com/office/word/2012/wordml" xmlns:w16cex="http://schemas.microsoft.com/office/word/2018/wordml/cex" xmlns:w16cid="http://schemas.microsoft.com/office/word/2016/wordml/cid" xmlns:w16="http://schemas.microsoft.com/office/word/2018/wordml" xmlns:w16sdtdh="http://schemas.microsoft.com/office/word/2020/wordml/sdtdatahash" xmlns:w16se="http://schemas.microsoft.com/office/word/2015/wordml/symex" mc:Ignorable="w14 w15 w16se w16cid w16 w16cex w16sdtdh">
+<w:styles xmlns:mc="http://schemas.openxmlformats.org/markup-compatibility/2006" xmlns:r="http://schemas.openxmlformats.org/officeDocument/2006/relationships" xmlns:w="http://schemas.openxmlformats.org/wordprocessingml/2006/main" xmlns:w14="http://schemas.microsoft.com/office/word/2010/wordml" xmlns:w15="http://schemas.microsoft.com/office/word/2012/wordml" xmlns:w16se="http://schemas.microsoft.com/office/word/2015/wordml/symex" mc:Ignorable="w14 w15 w16se">
   <w:docDefaults>
     <w:rPrDefault>
       <w:rPr>
@@ -11667,7 +14500,7 @@
       </w:pPr>
     </w:pPrDefault>
   </w:docDefaults>
-  <w:latentStyles w:defLockedState="0" w:defUIPriority="99" w:defSemiHidden="0" w:defUnhideWhenUsed="0" w:defQFormat="0" w:count="376">
+  <w:latentStyles w:defLockedState="0" w:defUIPriority="99" w:defSemiHidden="0" w:defUnhideWhenUsed="0" w:defQFormat="0" w:count="371">
     <w:lsdException w:name="Normal" w:uiPriority="0" w:qFormat="1"/>
     <w:lsdException w:name="heading 1" w:uiPriority="9" w:qFormat="1"/>
     <w:lsdException w:name="heading 2" w:semiHidden="1" w:uiPriority="9" w:unhideWhenUsed="1" w:qFormat="1"/>
@@ -12039,11 +14872,6 @@
     <w:lsdException w:name="List Table 5 Dark Accent 6" w:uiPriority="50"/>
     <w:lsdException w:name="List Table 6 Colorful Accent 6" w:uiPriority="51"/>
     <w:lsdException w:name="List Table 7 Colorful Accent 6" w:uiPriority="52"/>
-    <w:lsdException w:name="Mention" w:semiHidden="1" w:unhideWhenUsed="1"/>
-    <w:lsdException w:name="Smart Hyperlink" w:semiHidden="1" w:unhideWhenUsed="1"/>
-    <w:lsdException w:name="Hashtag" w:semiHidden="1" w:unhideWhenUsed="1"/>
-    <w:lsdException w:name="Unresolved Mention" w:semiHidden="1" w:unhideWhenUsed="1"/>
-    <w:lsdException w:name="Smart Link" w:semiHidden="1" w:unhideWhenUsed="1"/>
   </w:latentStyles>
   <w:style w:type="paragraph" w:default="1" w:styleId="Normal">
     <w:name w:val="Normal"/>
@@ -12177,7 +15005,6 @@
     <w:name w:val="Normal (Web)"/>
     <w:basedOn w:val="Normal"/>
     <w:uiPriority w:val="99"/>
-    <w:semiHidden/>
     <w:unhideWhenUsed/>
     <w:rsid w:val="003261DA"/>
     <w:pPr>

</xml_diff>